<commit_message>
updates on cold calling, show prep
Updates to the MS Word and PDF format including reaching out,
recognition, and show prep instructions.
</commit_message>
<xml_diff>
--- a/SERadioHostManual.docx
+++ b/SERadioHostManual.docx
@@ -3006,255 +3006,476 @@
       <w:pPr>
         <w:ind w:left="0" w:firstLine="0"/>
         <w:contextualSpacing w:val="0"/>
-        <w:rPr/>
-      </w:pPr>
-      <w:r>
-        <w:rPr>
-          <w:rtl w:val="0"/>
-        </w:rPr>
-        <w:t xml:space="preserve">The show: </w:t>
-      </w:r>
-    </w:p>
-    <w:p>
-      <w:pPr>
-        <w:numPr>
-          <w:ilvl w:val="0"/>
-          <w:numId w:val="1"/>
-        </w:numPr>
-        <w:spacing w:before="200" w:lineRule="auto"/>
-        <w:ind w:left="720" w:hanging="360"/>
-        <w:rPr/>
-      </w:pPr>
-      <w:r>
-        <w:rPr>
-          <w:rtl w:val="0"/>
-        </w:rPr>
-        <w:t xml:space="preserve">is in its 11th year with over 270 episodes; </w:t>
-      </w:r>
-    </w:p>
-    <w:p>
-      <w:pPr>
-        <w:numPr>
-          <w:ilvl w:val="0"/>
-          <w:numId w:val="1"/>
-        </w:numPr>
-        <w:ind w:left="720" w:hanging="360"/>
-        <w:contextualSpacing w:val="1"/>
-        <w:rPr/>
-      </w:pPr>
-      <w:r>
-        <w:rPr>
-          <w:rtl w:val="0"/>
-        </w:rPr>
-        <w:t xml:space="preserve">published three times monthly by </w:t>
-      </w:r>
-      <w:hyperlink r:id="rId8">
-        <w:r>
-          <w:rPr>
-            <w:color w:val="1155cc"/>
-            <w:u w:val="single"/>
-            <w:rtl w:val="0"/>
-          </w:rPr>
-          <w:t xml:space="preserve">IEEE Software</w:t>
-        </w:r>
-      </w:hyperlink>
-      <w:r>
-        <w:rPr>
-          <w:rtl w:val="0"/>
-        </w:rPr>
-        <w:t xml:space="preserve"> magazine’</w:t>
-      </w:r>
-    </w:p>
-    <w:p>
-      <w:pPr>
-        <w:numPr>
-          <w:ilvl w:val="0"/>
-          <w:numId w:val="1"/>
-        </w:numPr>
-        <w:ind w:left="720" w:hanging="360"/>
-        <w:contextualSpacing w:val="1"/>
-        <w:rPr/>
-      </w:pPr>
-      <w:r>
-        <w:rPr>
-          <w:rtl w:val="0"/>
-        </w:rPr>
-        <w:t xml:space="preserve">is downloaded in aggregate 180,000 times or more per month (including current and back catalog), with each show reaching each show 30,000-40,000 within three months;</w:t>
-      </w:r>
-      <w:r>
-        <w:rPr>
-          <w:rtl w:val="0"/>
-        </w:rPr>
-      </w:r>
-    </w:p>
-    <w:p>
-      <w:pPr>
-        <w:numPr>
-          <w:ilvl w:val="0"/>
-          <w:numId w:val="1"/>
-        </w:numPr>
-        <w:ind w:left="720" w:hanging="360"/>
-        <w:contextualSpacing w:val="1"/>
-        <w:rPr/>
-      </w:pPr>
-      <w:r>
-        <w:rPr>
-          <w:rtl w:val="0"/>
-        </w:rPr>
-        <w:t xml:space="preserve">was </w:t>
-      </w:r>
-      <w:hyperlink r:id="rId9">
-        <w:r>
-          <w:rPr>
-            <w:color w:val="1155cc"/>
-            <w:u w:val="single"/>
-            <w:rtl w:val="0"/>
-          </w:rPr>
-          <w:t xml:space="preserve">named the #1 rated developer podcast</w:t>
-        </w:r>
-      </w:hyperlink>
-      <w:r>
-        <w:rPr>
-          <w:rtl w:val="0"/>
-        </w:rPr>
-        <w:t xml:space="preserve"> based on an aggregation of hacker news comments;</w:t>
-      </w:r>
-    </w:p>
-    <w:p>
-      <w:pPr>
-        <w:numPr>
-          <w:ilvl w:val="0"/>
-          <w:numId w:val="1"/>
-        </w:numPr>
-        <w:ind w:left="720" w:hanging="360"/>
-        <w:contextualSpacing w:val="1"/>
-        <w:rPr/>
-      </w:pPr>
-      <w:r>
-        <w:rPr>
-          <w:rtl w:val="0"/>
-        </w:rPr>
-        <w:t xml:space="preserve">appeared in in The Simple Programmer’s </w:t>
-      </w:r>
-      <w:hyperlink r:id="rId10">
-        <w:r>
-          <w:rPr>
-            <w:color w:val="1155cc"/>
-            <w:u w:val="single"/>
-            <w:rtl w:val="0"/>
-          </w:rPr>
-          <w:t xml:space="preserve">ultimate list of developer podcasts</w:t>
-        </w:r>
-      </w:hyperlink>
-      <w:r>
-        <w:rPr>
-          <w:rtl w:val="0"/>
-        </w:rPr>
-        <w:t xml:space="preserve">;</w:t>
-      </w:r>
-    </w:p>
-    <w:p>
-      <w:pPr>
-        <w:numPr>
-          <w:ilvl w:val="0"/>
-          <w:numId w:val="1"/>
-        </w:numPr>
-        <w:ind w:left="720" w:hanging="360"/>
-        <w:contextualSpacing w:val="1"/>
-        <w:rPr/>
-      </w:pPr>
-      <w:r>
-        <w:rPr>
-          <w:rtl w:val="0"/>
-        </w:rPr>
-        <w:t xml:space="preserve">was included among </w:t>
-      </w:r>
-      <w:hyperlink r:id="rId11">
-        <w:r>
-          <w:rPr>
-            <w:color w:val="1155cc"/>
-            <w:u w:val="single"/>
-            <w:rtl w:val="0"/>
-          </w:rPr>
-          <w:t xml:space="preserve">11 podcasts that will make you a better software engineer</w:t>
-        </w:r>
-      </w:hyperlink>
-      <w:r>
-        <w:rPr>
-          <w:rtl w:val="0"/>
-        </w:rPr>
-        <w:t xml:space="preserve">;</w:t>
-      </w:r>
-    </w:p>
-    <w:p>
-      <w:pPr>
-        <w:numPr>
-          <w:ilvl w:val="0"/>
-          <w:numId w:val="1"/>
-        </w:numPr>
-        <w:ind w:left="720" w:hanging="360"/>
-        <w:contextualSpacing w:val="1"/>
-        <w:rPr/>
-      </w:pPr>
-      <w:r>
-        <w:rPr>
-          <w:rtl w:val="0"/>
-        </w:rPr>
-        <w:t xml:space="preserve">is highly rated on iTunes “Top Podcasts” under the category </w:t>
-      </w:r>
-      <w:r>
-        <w:rPr>
-          <w:u w:val="single"/>
-          <w:rtl w:val="0"/>
-        </w:rPr>
-        <w:t xml:space="preserve">Software:How To</w:t>
-      </w:r>
-      <w:r>
-        <w:rPr>
-          <w:rtl w:val="0"/>
-        </w:rPr>
-        <w:t xml:space="preserve">;</w:t>
-      </w:r>
-      <w:r>
-        <w:rPr>
-          <w:rtl w:val="0"/>
-        </w:rPr>
-      </w:r>
-    </w:p>
-    <w:p>
-      <w:pPr>
-        <w:numPr>
-          <w:ilvl w:val="0"/>
-          <w:numId w:val="1"/>
-        </w:numPr>
-        <w:ind w:left="720" w:hanging="360"/>
-        <w:contextualSpacing w:val="1"/>
-        <w:rPr/>
-      </w:pPr>
-      <w:r>
-        <w:rPr>
-          <w:rtl w:val="0"/>
-        </w:rPr>
-        <w:t xml:space="preserve">features thought leaders in the field (Eric Evans, David Heinemeier Hansson,  Kent Beck, The Gang of Four, Rich Hickey, Michael Nygard, James Turnbull, Michael Stonebraker, Adrian Cockroft,  Martin Fowler, Martin Odersky, Eric Brewer,...); </w:t>
-      </w:r>
-    </w:p>
-    <w:p>
-      <w:pPr>
-        <w:numPr>
-          <w:ilvl w:val="0"/>
-          <w:numId w:val="1"/>
-        </w:numPr>
-        <w:ind w:left="720" w:hanging="360"/>
-        <w:contextualSpacing w:val="1"/>
-        <w:rPr/>
-      </w:pPr>
-      <w:r>
-        <w:rPr>
-          <w:rtl w:val="0"/>
-        </w:rPr>
-        <w:t xml:space="preserve">a demographic survey we did a few years ago indicated that most of our listeners are software engineers with 5-10 years experience, architects, and technical managers.</w:t>
-      </w:r>
-    </w:p>
+      </w:pPr>
+      <w:r>
+        <w:rPr>
+          <w:rtl w:val="0"/>
+        </w:rPr>
+      </w:r>
+    </w:p>
+    <w:tbl>
+      <w:tblPr>
+        <w:tblStyle w:val="Table1"/>
+        <w:bidiVisual w:val="0"/>
+        <w:tblW w:w="9360.0" w:type="dxa"/>
+        <w:jc w:val="left"/>
+        <w:tblBorders>
+          <w:top w:color="000000" w:space="0" w:sz="8" w:val="single"/>
+          <w:left w:color="000000" w:space="0" w:sz="8" w:val="single"/>
+          <w:bottom w:color="000000" w:space="0" w:sz="8" w:val="single"/>
+          <w:right w:color="000000" w:space="0" w:sz="8" w:val="single"/>
+          <w:insideH w:color="000000" w:space="0" w:sz="8" w:val="single"/>
+          <w:insideV w:color="000000" w:space="0" w:sz="8" w:val="single"/>
+        </w:tblBorders>
+        <w:tblLayout w:type="fixed"/>
+        <w:tblLook w:val="0600"/>
+      </w:tblPr>
+      <w:tblGrid>
+        <w:gridCol w:w="9360"/>
+        <w:tblGridChange w:id="0">
+          <w:tblGrid>
+            <w:gridCol w:w="9360"/>
+          </w:tblGrid>
+        </w:tblGridChange>
+      </w:tblGrid>
+      <w:tr>
+        <w:tc>
+          <w:tcPr>
+            <w:tcMar>
+              <w:top w:w="100.0" w:type="dxa"/>
+              <w:left w:w="100.0" w:type="dxa"/>
+              <w:bottom w:w="100.0" w:type="dxa"/>
+              <w:right w:w="100.0" w:type="dxa"/>
+            </w:tcMar>
+          </w:tcPr>
+          <w:p>
+            <w:pPr>
+              <w:contextualSpacing w:val="0"/>
+            </w:pPr>
+            <w:r>
+              <w:rPr>
+                <w:rFonts w:ascii="Calibri" w:cs="Calibri" w:eastAsia="Calibri" w:hAnsi="Calibri"/>
+                <w:rtl w:val="0"/>
+              </w:rPr>
+              <w:t xml:space="preserve">The show is a great way for technology leaders to connect with the community: </w:t>
+            </w:r>
+          </w:p>
+          <w:p>
+            <w:pPr>
+              <w:numPr>
+                <w:ilvl w:val="0"/>
+                <w:numId w:val="1"/>
+              </w:numPr>
+              <w:spacing w:before="200" w:lineRule="auto"/>
+              <w:ind w:left="720" w:hanging="360"/>
+              <w:contextualSpacing w:val="1"/>
+              <w:rPr>
+                <w:rFonts w:ascii="Calibri" w:cs="Calibri" w:eastAsia="Calibri" w:hAnsi="Calibri"/>
+              </w:rPr>
+            </w:pPr>
+            <w:r>
+              <w:rPr>
+                <w:rFonts w:ascii="Calibri" w:cs="Calibri" w:eastAsia="Calibri" w:hAnsi="Calibri"/>
+                <w:rtl w:val="0"/>
+              </w:rPr>
+              <w:t xml:space="preserve">is in its 11th year with over 280 episodes; </w:t>
+            </w:r>
+          </w:p>
+          <w:p>
+            <w:pPr>
+              <w:numPr>
+                <w:ilvl w:val="0"/>
+                <w:numId w:val="1"/>
+              </w:numPr>
+              <w:ind w:left="720" w:hanging="360"/>
+              <w:contextualSpacing w:val="1"/>
+              <w:rPr>
+                <w:rFonts w:ascii="Calibri" w:cs="Calibri" w:eastAsia="Calibri" w:hAnsi="Calibri"/>
+              </w:rPr>
+            </w:pPr>
+            <w:r>
+              <w:rPr>
+                <w:rFonts w:ascii="Calibri" w:cs="Calibri" w:eastAsia="Calibri" w:hAnsi="Calibri"/>
+                <w:rtl w:val="0"/>
+              </w:rPr>
+              <w:t xml:space="preserve">published three times monthly by </w:t>
+            </w:r>
+            <w:hyperlink r:id="rId8">
+              <w:r>
+                <w:rPr>
+                  <w:rFonts w:ascii="Calibri" w:cs="Calibri" w:eastAsia="Calibri" w:hAnsi="Calibri"/>
+                  <w:color w:val="1155cc"/>
+                  <w:u w:val="single"/>
+                  <w:rtl w:val="0"/>
+                </w:rPr>
+                <w:t xml:space="preserve">IEEE Software</w:t>
+              </w:r>
+            </w:hyperlink>
+            <w:r>
+              <w:rPr>
+                <w:rFonts w:ascii="Calibri" w:cs="Calibri" w:eastAsia="Calibri" w:hAnsi="Calibri"/>
+                <w:rtl w:val="0"/>
+              </w:rPr>
+              <w:t xml:space="preserve"> magazine</w:t>
+            </w:r>
+          </w:p>
+          <w:p>
+            <w:pPr>
+              <w:numPr>
+                <w:ilvl w:val="0"/>
+                <w:numId w:val="1"/>
+              </w:numPr>
+              <w:ind w:left="720" w:hanging="360"/>
+              <w:contextualSpacing w:val="1"/>
+              <w:rPr>
+                <w:rFonts w:ascii="Calibri" w:cs="Calibri" w:eastAsia="Calibri" w:hAnsi="Calibri"/>
+              </w:rPr>
+            </w:pPr>
+            <w:r>
+              <w:rPr>
+                <w:rFonts w:ascii="Calibri" w:cs="Calibri" w:eastAsia="Calibri" w:hAnsi="Calibri"/>
+                <w:rtl w:val="0"/>
+              </w:rPr>
+              <w:t xml:space="preserve">is downloaded in aggregate 180,000 times or more per month (including current and back catalog), </w:t>
+            </w:r>
+          </w:p>
+          <w:p>
+            <w:pPr>
+              <w:numPr>
+                <w:ilvl w:val="0"/>
+                <w:numId w:val="1"/>
+              </w:numPr>
+              <w:ind w:left="720" w:hanging="360"/>
+              <w:contextualSpacing w:val="1"/>
+              <w:rPr>
+                <w:rFonts w:ascii="Calibri" w:cs="Calibri" w:eastAsia="Calibri" w:hAnsi="Calibri"/>
+              </w:rPr>
+            </w:pPr>
+            <w:r>
+              <w:rPr>
+                <w:rFonts w:ascii="Calibri" w:cs="Calibri" w:eastAsia="Calibri" w:hAnsi="Calibri"/>
+                <w:rtl w:val="0"/>
+              </w:rPr>
+              <w:t xml:space="preserve">each show reaching 30,000-40,000 within three months</w:t>
+            </w:r>
+          </w:p>
+          <w:p>
+            <w:pPr>
+              <w:numPr>
+                <w:ilvl w:val="0"/>
+                <w:numId w:val="1"/>
+              </w:numPr>
+              <w:ind w:left="720" w:hanging="360"/>
+              <w:contextualSpacing w:val="1"/>
+              <w:rPr>
+                <w:rFonts w:ascii="Calibri" w:cs="Calibri" w:eastAsia="Calibri" w:hAnsi="Calibri"/>
+              </w:rPr>
+            </w:pPr>
+            <w:r>
+              <w:rPr>
+                <w:rFonts w:ascii="Calibri" w:cs="Calibri" w:eastAsia="Calibri" w:hAnsi="Calibri"/>
+                <w:rtl w:val="0"/>
+              </w:rPr>
+              <w:t xml:space="preserve">features thought leaders in the field (Eric Evans, David Heinemeier Hansson,  Kent Beck, The Gang of Four, Rich Hickey, Michael Nygard, James Turnbull, Michael Stonebraker, Adrian Cockroft,  Martin Fowler, Martin Odersky, Eric Brewer,...)</w:t>
+            </w:r>
+          </w:p>
+          <w:p>
+            <w:pPr>
+              <w:numPr>
+                <w:ilvl w:val="0"/>
+                <w:numId w:val="1"/>
+              </w:numPr>
+              <w:ind w:left="720" w:hanging="360"/>
+              <w:contextualSpacing w:val="1"/>
+              <w:rPr>
+                <w:rFonts w:ascii="Calibri" w:cs="Calibri" w:eastAsia="Calibri" w:hAnsi="Calibri"/>
+                <w:u w:val="none"/>
+              </w:rPr>
+            </w:pPr>
+            <w:r>
+              <w:rPr>
+                <w:rFonts w:ascii="Calibri" w:cs="Calibri" w:eastAsia="Calibri" w:hAnsi="Calibri"/>
+                <w:rtl w:val="0"/>
+              </w:rPr>
+              <w:t xml:space="preserve">Recognition: </w:t>
+            </w:r>
+          </w:p>
+          <w:p>
+            <w:pPr>
+              <w:numPr>
+                <w:ilvl w:val="1"/>
+                <w:numId w:val="1"/>
+              </w:numPr>
+              <w:ind w:left="1440" w:hanging="360"/>
+              <w:contextualSpacing w:val="1"/>
+              <w:rPr>
+                <w:rFonts w:ascii="Calibri" w:cs="Calibri" w:eastAsia="Calibri" w:hAnsi="Calibri"/>
+              </w:rPr>
+            </w:pPr>
+            <w:hyperlink r:id="rId9">
+              <w:r>
+                <w:rPr>
+                  <w:rFonts w:ascii="Calibri" w:cs="Calibri" w:eastAsia="Calibri" w:hAnsi="Calibri"/>
+                  <w:color w:val="1155cc"/>
+                  <w:u w:val="single"/>
+                  <w:rtl w:val="0"/>
+                </w:rPr>
+                <w:t xml:space="preserve">named the #1 rated developer podcast</w:t>
+              </w:r>
+            </w:hyperlink>
+            <w:r>
+              <w:rPr>
+                <w:rFonts w:ascii="Calibri" w:cs="Calibri" w:eastAsia="Calibri" w:hAnsi="Calibri"/>
+                <w:rtl w:val="0"/>
+              </w:rPr>
+              <w:t xml:space="preserve"> based on an aggregation of hacker news comments</w:t>
+            </w:r>
+          </w:p>
+          <w:p>
+            <w:pPr>
+              <w:numPr>
+                <w:ilvl w:val="1"/>
+                <w:numId w:val="1"/>
+              </w:numPr>
+              <w:ind w:left="1440" w:hanging="360"/>
+              <w:contextualSpacing w:val="1"/>
+              <w:rPr>
+                <w:rFonts w:ascii="Calibri" w:cs="Calibri" w:eastAsia="Calibri" w:hAnsi="Calibri"/>
+              </w:rPr>
+            </w:pPr>
+            <w:r>
+              <w:rPr>
+                <w:rFonts w:ascii="Calibri" w:cs="Calibri" w:eastAsia="Calibri" w:hAnsi="Calibri"/>
+                <w:rtl w:val="0"/>
+              </w:rPr>
+              <w:t xml:space="preserve">The Simple Programmer has us on his </w:t>
+            </w:r>
+            <w:hyperlink r:id="rId10">
+              <w:r>
+                <w:rPr>
+                  <w:rFonts w:ascii="Calibri" w:cs="Calibri" w:eastAsia="Calibri" w:hAnsi="Calibri"/>
+                  <w:color w:val="1155cc"/>
+                  <w:u w:val="single"/>
+                  <w:rtl w:val="0"/>
+                </w:rPr>
+                <w:t xml:space="preserve">ultimate list of developer podcasts</w:t>
+              </w:r>
+            </w:hyperlink>
+            <w:r>
+              <w:rPr>
+                <w:rtl w:val="0"/>
+              </w:rPr>
+            </w:r>
+          </w:p>
+          <w:p>
+            <w:pPr>
+              <w:numPr>
+                <w:ilvl w:val="1"/>
+                <w:numId w:val="1"/>
+              </w:numPr>
+              <w:ind w:left="1440" w:hanging="360"/>
+              <w:contextualSpacing w:val="1"/>
+              <w:rPr>
+                <w:rFonts w:ascii="Calibri" w:cs="Calibri" w:eastAsia="Calibri" w:hAnsi="Calibri"/>
+              </w:rPr>
+            </w:pPr>
+            <w:r>
+              <w:rPr>
+                <w:rFonts w:ascii="Calibri" w:cs="Calibri" w:eastAsia="Calibri" w:hAnsi="Calibri"/>
+                <w:rtl w:val="0"/>
+              </w:rPr>
+              <w:t xml:space="preserve">included in </w:t>
+            </w:r>
+            <w:hyperlink r:id="rId11">
+              <w:r>
+                <w:rPr>
+                  <w:rFonts w:ascii="Calibri" w:cs="Calibri" w:eastAsia="Calibri" w:hAnsi="Calibri"/>
+                  <w:color w:val="1155cc"/>
+                  <w:u w:val="single"/>
+                  <w:rtl w:val="0"/>
+                </w:rPr>
+                <w:t xml:space="preserve">11 podcasts that will make you a better software engineer</w:t>
+              </w:r>
+            </w:hyperlink>
+            <w:r>
+              <w:rPr>
+                <w:rtl w:val="0"/>
+              </w:rPr>
+            </w:r>
+          </w:p>
+          <w:p>
+            <w:pPr>
+              <w:numPr>
+                <w:ilvl w:val="1"/>
+                <w:numId w:val="1"/>
+              </w:numPr>
+              <w:ind w:left="1440" w:hanging="360"/>
+              <w:contextualSpacing w:val="1"/>
+              <w:rPr>
+                <w:rFonts w:ascii="Calibri" w:cs="Calibri" w:eastAsia="Calibri" w:hAnsi="Calibri"/>
+              </w:rPr>
+            </w:pPr>
+            <w:r>
+              <w:rPr>
+                <w:rFonts w:ascii="Calibri" w:cs="Calibri" w:eastAsia="Calibri" w:hAnsi="Calibri"/>
+                <w:rtl w:val="0"/>
+              </w:rPr>
+              <w:t xml:space="preserve">was ranked #5 on the </w:t>
+            </w:r>
+            <w:hyperlink r:id="rId12">
+              <w:r>
+                <w:rPr>
+                  <w:rFonts w:ascii="Calibri" w:cs="Calibri" w:eastAsia="Calibri" w:hAnsi="Calibri"/>
+                  <w:color w:val="1155cc"/>
+                  <w:u w:val="single"/>
+                  <w:rtl w:val="0"/>
+                </w:rPr>
+                <w:t xml:space="preserve">Top 7 podcasts of 2016 for business minded programmers</w:t>
+              </w:r>
+            </w:hyperlink>
+            <w:r>
+              <w:rPr>
+                <w:rtl w:val="0"/>
+              </w:rPr>
+            </w:r>
+          </w:p>
+          <w:p>
+            <w:pPr>
+              <w:numPr>
+                <w:ilvl w:val="1"/>
+                <w:numId w:val="1"/>
+              </w:numPr>
+              <w:ind w:left="1440" w:hanging="360"/>
+              <w:contextualSpacing w:val="1"/>
+              <w:rPr>
+                <w:rFonts w:ascii="Calibri" w:cs="Calibri" w:eastAsia="Calibri" w:hAnsi="Calibri"/>
+              </w:rPr>
+            </w:pPr>
+            <w:r>
+              <w:rPr>
+                <w:rFonts w:ascii="Calibri" w:cs="Calibri" w:eastAsia="Calibri" w:hAnsi="Calibri"/>
+                <w:rtl w:val="0"/>
+              </w:rPr>
+              <w:t xml:space="preserve">one of FreeCodeCamp’s </w:t>
+            </w:r>
+            <w:hyperlink r:id="rId13">
+              <w:r>
+                <w:rPr>
+                  <w:rFonts w:ascii="Calibri" w:cs="Calibri" w:eastAsia="Calibri" w:hAnsi="Calibri"/>
+                  <w:color w:val="1155cc"/>
+                  <w:u w:val="single"/>
+                  <w:rtl w:val="0"/>
+                </w:rPr>
+                <w:t xml:space="preserve">5 Coding Podcasts to Enlighten your Commute</w:t>
+              </w:r>
+            </w:hyperlink>
+            <w:r>
+              <w:rPr>
+                <w:rtl w:val="0"/>
+              </w:rPr>
+            </w:r>
+          </w:p>
+          <w:p>
+            <w:pPr>
+              <w:numPr>
+                <w:ilvl w:val="1"/>
+                <w:numId w:val="1"/>
+              </w:numPr>
+              <w:ind w:left="1440" w:hanging="360"/>
+              <w:contextualSpacing w:val="1"/>
+              <w:rPr>
+                <w:rFonts w:ascii="Calibri" w:cs="Calibri" w:eastAsia="Calibri" w:hAnsi="Calibri"/>
+              </w:rPr>
+            </w:pPr>
+            <w:r>
+              <w:rPr>
+                <w:rFonts w:ascii="Calibri" w:cs="Calibri" w:eastAsia="Calibri" w:hAnsi="Calibri"/>
+                <w:rtl w:val="0"/>
+              </w:rPr>
+              <w:t xml:space="preserve">among TechRepublic’s </w:t>
+            </w:r>
+            <w:hyperlink r:id="rId14">
+              <w:r>
+                <w:rPr>
+                  <w:rFonts w:ascii="Calibri" w:cs="Calibri" w:eastAsia="Calibri" w:hAnsi="Calibri"/>
+                  <w:color w:val="1155cc"/>
+                  <w:u w:val="single"/>
+                  <w:rtl w:val="0"/>
+                </w:rPr>
+                <w:t xml:space="preserve">10 podcasts for programmers and budding developers</w:t>
+              </w:r>
+            </w:hyperlink>
+            <w:r>
+              <w:rPr>
+                <w:rtl w:val="0"/>
+              </w:rPr>
+            </w:r>
+          </w:p>
+          <w:p>
+            <w:pPr>
+              <w:numPr>
+                <w:ilvl w:val="1"/>
+                <w:numId w:val="1"/>
+              </w:numPr>
+              <w:ind w:left="1440" w:hanging="360"/>
+              <w:contextualSpacing w:val="1"/>
+              <w:rPr>
+                <w:rFonts w:ascii="Calibri" w:cs="Calibri" w:eastAsia="Calibri" w:hAnsi="Calibri"/>
+                <w:u w:val="none"/>
+              </w:rPr>
+            </w:pPr>
+            <w:r>
+              <w:rPr>
+                <w:rFonts w:ascii="Calibri" w:cs="Calibri" w:eastAsia="Calibri" w:hAnsi="Calibri"/>
+                <w:rtl w:val="0"/>
+              </w:rPr>
+              <w:t xml:space="preserve">#2 on FeedSpot’s </w:t>
+            </w:r>
+            <w:hyperlink r:id="rId15">
+              <w:r>
+                <w:rPr>
+                  <w:rFonts w:ascii="Calibri" w:cs="Calibri" w:eastAsia="Calibri" w:hAnsi="Calibri"/>
+                  <w:color w:val="1155cc"/>
+                  <w:u w:val="single"/>
+                  <w:rtl w:val="0"/>
+                </w:rPr>
+                <w:t xml:space="preserve">Top 10 Software Engineering Blogs</w:t>
+              </w:r>
+            </w:hyperlink>
+            <w:r>
+              <w:rPr>
+                <w:rtl w:val="0"/>
+              </w:rPr>
+            </w:r>
+          </w:p>
+          <w:p>
+            <w:pPr>
+              <w:numPr>
+                <w:ilvl w:val="0"/>
+                <w:numId w:val="1"/>
+              </w:numPr>
+              <w:ind w:left="720" w:hanging="360"/>
+              <w:contextualSpacing w:val="1"/>
+              <w:rPr>
+                <w:rFonts w:ascii="Calibri" w:cs="Calibri" w:eastAsia="Calibri" w:hAnsi="Calibri"/>
+              </w:rPr>
+            </w:pPr>
+            <w:r>
+              <w:rPr>
+                <w:rFonts w:ascii="Calibri" w:cs="Calibri" w:eastAsia="Calibri" w:hAnsi="Calibri"/>
+                <w:rtl w:val="0"/>
+              </w:rPr>
+              <w:t xml:space="preserve">a demographic survey we did a few years ago indicated that most of our listeners are software engineers with 5-10 years experience, architects, and technical managers.</w:t>
+            </w:r>
+            <w:r>
+              <w:rPr>
+                <w:rtl w:val="0"/>
+              </w:rPr>
+            </w:r>
+          </w:p>
+        </w:tc>
+      </w:tr>
+    </w:tbl>
     <w:p>
       <w:pPr>
         <w:pStyle w:val="Heading2"/>
@@ -4200,7 +4421,7 @@
         </w:rPr>
         <w:t xml:space="preserve">Listeners care a lot about audio quality.  Audio quality is an important factor in the popularity of an episode.  Many of our listeners listen while exercising, on a bus, or in other environments with high background noise.  They can only do this if the </w:t>
       </w:r>
-      <w:hyperlink r:id="rId12">
+      <w:hyperlink r:id="rId16">
         <w:r>
           <w:rPr>
             <w:color w:val="1155cc"/>
@@ -4243,7 +4464,7 @@
         </w:rPr>
         <w:t xml:space="preserve">Be sure and ask for help if you need it.  For some general audio engineering guidelines, see the </w:t>
       </w:r>
-      <w:hyperlink r:id="rId13">
+      <w:hyperlink r:id="rId17">
         <w:r>
           <w:rPr>
             <w:color w:val="1155cc"/>
@@ -4660,7 +4881,7 @@
         <w:contextualSpacing w:val="1"/>
         <w:rPr/>
       </w:pPr>
-      <w:hyperlink r:id="rId14">
+      <w:hyperlink r:id="rId18">
         <w:r>
           <w:rPr>
             <w:color w:val="1155cc"/>
@@ -4788,7 +5009,7 @@
         </w:rPr>
         <w:t xml:space="preserve">Modern smart phones offer audio recording capability but not stereo without add-ons.  The built-in mic quality is not adequate either.  If you are recording face to face, an add-on stereo microphone with a smart phone adaptor (such as the </w:t>
       </w:r>
-      <w:hyperlink r:id="rId15">
+      <w:hyperlink r:id="rId19">
         <w:r>
           <w:rPr>
             <w:color w:val="1155cc"/>
@@ -4877,7 +5098,7 @@
         </w:rPr>
         <w:t xml:space="preserve">We have evaluated some newer technologies such as </w:t>
       </w:r>
-      <w:hyperlink r:id="rId16">
+      <w:hyperlink r:id="rId20">
         <w:r>
           <w:rPr>
             <w:color w:val="1155cc"/>
@@ -4920,7 +5141,7 @@
         </w:rPr>
         <w:t xml:space="preserve">This </w:t>
       </w:r>
-      <w:hyperlink r:id="rId17">
+      <w:hyperlink r:id="rId21">
         <w:r>
           <w:rPr>
             <w:color w:val="1155cc"/>
@@ -5203,7 +5424,7 @@
         </w:rPr>
         <w:t xml:space="preserve">Please check the </w:t>
       </w:r>
-      <w:hyperlink r:id="rId18">
+      <w:hyperlink r:id="rId22">
         <w:r>
           <w:rPr>
             <w:color w:val="1155cc"/>
@@ -5318,7 +5539,7 @@
         </w:rPr>
         <w:t xml:space="preserve">, has requested that we do some low-key product placement for the Computer Society's content.  While you are doing your research for an episode, use </w:t>
       </w:r>
-      <w:hyperlink r:id="rId19">
+      <w:hyperlink r:id="rId23">
         <w:r>
           <w:rPr>
             <w:color w:val="1155cc"/>
@@ -6514,7 +6735,7 @@
         </w:rPr>
         <w:t xml:space="preserve">Share your outline with the group </w:t>
       </w:r>
-      <w:hyperlink r:id="rId20">
+      <w:hyperlink r:id="rId24">
         <w:r>
           <w:rPr>
             <w:color w:val="1155cc"/>
@@ -6870,7 +7091,7 @@
         </w:rPr>
         <w:t xml:space="preserve">Management of your time requires making choices about what are the most important things to cover, fitting those things into the time that you have and deciding what can be left out.  Some of the best films cut significant scenes during editing in order to improve the story flow.  Think, for example, about the film director Peter Jackson’s </w:t>
       </w:r>
-      <w:hyperlink r:id="rId21">
+      <w:hyperlink r:id="rId25">
         <w:r>
           <w:rPr>
             <w:color w:val="1155cc"/>
@@ -6886,7 +7107,7 @@
         </w:rPr>
         <w:t xml:space="preserve">-</w:t>
       </w:r>
-      <w:hyperlink r:id="rId22">
+      <w:hyperlink r:id="rId26">
         <w:r>
           <w:rPr>
             <w:color w:val="1155cc"/>
@@ -6986,7 +7207,7 @@
         </w:rPr>
         <w:t xml:space="preserve">Guests tend to follow </w:t>
       </w:r>
-      <w:hyperlink r:id="rId23">
+      <w:hyperlink r:id="rId27">
         <w:r>
           <w:rPr>
             <w:color w:val="1155cc"/>
@@ -7321,7 +7542,7 @@
         </w:rPr>
         <w:t xml:space="preserve">Go through this </w:t>
       </w:r>
-      <w:hyperlink r:id="rId24">
+      <w:hyperlink r:id="rId28">
         <w:r>
           <w:rPr>
             <w:color w:val="1155cc"/>
@@ -7575,7 +7796,7 @@
         </w:rPr>
         <w:t xml:space="preserve">Some episodes are recorded face to face.  This section applies to episodes that are recorded remotely.  Many legal jurisdictions have </w:t>
       </w:r>
-      <w:hyperlink r:id="rId25">
+      <w:hyperlink r:id="rId29">
         <w:r>
           <w:rPr>
             <w:color w:val="1155cc"/>
@@ -8826,7 +9047,7 @@
         </w:rPr>
         <w:t xml:space="preserve">We use a </w:t>
       </w:r>
-      <w:hyperlink r:id="rId26">
+      <w:hyperlink r:id="rId30">
         <w:r>
           <w:rPr>
             <w:color w:val="1155cc"/>
@@ -8907,7 +9128,7 @@
         </w:rPr>
         <w:t xml:space="preserve">Email: </w:t>
       </w:r>
-      <w:hyperlink r:id="rId27">
+      <w:hyperlink r:id="rId31">
         <w:r>
           <w:rPr>
             <w:rFonts w:ascii="Courier New" w:cs="Courier New" w:eastAsia="Courier New" w:hAnsi="Courier New"/>
@@ -10388,7 +10609,7 @@
         </w:rPr>
         <w:t xml:space="preserve">This work is licensed under the </w:t>
       </w:r>
-      <w:hyperlink r:id="rId28">
+      <w:hyperlink r:id="rId32">
         <w:r>
           <w:rPr>
             <w:color w:val="1155cc"/>
@@ -10404,7 +10625,7 @@
         </w:rPr>
         <w:t xml:space="preserve">. Please refer to the </w:t>
       </w:r>
-      <w:hyperlink r:id="rId29">
+      <w:hyperlink r:id="rId33">
         <w:r>
           <w:rPr>
             <w:color w:val="1155cc"/>
@@ -13766,5 +13987,24 @@
       <w:szCs w:val="26"/>
     </w:rPr>
   </w:style>
+  <w:style w:type="table" w:styleId="Table1">
+    <w:basedOn w:val="TableNormal"/>
+    <w:tblPr>
+      <w:tblStyleRowBandSize w:val="1"/>
+      <w:tblStyleColBandSize w:val="1"/>
+    </w:tblPr>
+    <w:tblStylePr w:type="band1Horz"/>
+    <w:tblStylePr w:type="band1Vert"/>
+    <w:tblStylePr w:type="band2Horz"/>
+    <w:tblStylePr w:type="band2Vert"/>
+    <w:tblStylePr w:type="firstCol"/>
+    <w:tblStylePr w:type="firstRow"/>
+    <w:tblStylePr w:type="lastCol"/>
+    <w:tblStylePr w:type="lastRow"/>
+    <w:tblStylePr w:type="neCell"/>
+    <w:tblStylePr w:type="nwCell"/>
+    <w:tblStylePr w:type="seCell"/>
+    <w:tblStylePr w:type="swCell"/>
+  </w:style>
 </w:styles>
 </file>
</xml_diff>

<commit_message>
more updates to manual
</commit_message>
<xml_diff>
--- a/SERadioHostManual.docx
+++ b/SERadioHostManual.docx
@@ -1,7 +1,6 @@
 
 <file path=word/document.xml><?xml version="1.0" encoding="utf-8"?>
 <w:document xmlns:mc="http://schemas.openxmlformats.org/markup-compatibility/2006" xmlns:o="urn:schemas-microsoft-com:office:office" xmlns:r="http://schemas.openxmlformats.org/officeDocument/2006/relationships" xmlns:m="http://schemas.openxmlformats.org/officeDocument/2006/math" xmlns:v="urn:schemas-microsoft-com:vml" xmlns:wp="http://schemas.openxmlformats.org/drawingml/2006/wordprocessingDrawing" xmlns:w10="urn:schemas-microsoft-com:office:word" xmlns:w="http://schemas.openxmlformats.org/wordprocessingml/2006/main" xmlns:wne="http://schemas.microsoft.com/office/word/2006/wordml" xmlns:sl="http://schemas.openxmlformats.org/schemaLibrary/2006/main" xmlns:a="http://schemas.openxmlformats.org/drawingml/2006/main" xmlns:pic="http://schemas.openxmlformats.org/drawingml/2006/picture" xmlns:c="http://schemas.openxmlformats.org/drawingml/2006/chart" xmlns:lc="http://schemas.openxmlformats.org/drawingml/2006/lockedCanvas" xmlns:dgm="http://schemas.openxmlformats.org/drawingml/2006/diagram" xmlns:wps="http://schemas.microsoft.com/office/word/2010/wordprocessingShape" xmlns:wpg="http://schemas.microsoft.com/office/word/2010/wordprocessingGroup">
-  <w:background w:color="FFFFFF"/>
   <w:body>
     <w:p>
       <w:pPr>
@@ -637,6 +636,28 @@
             <w:ind w:left="360" w:firstLine="0"/>
             <w:contextualSpacing w:val="0"/>
           </w:pPr>
+          <w:hyperlink w:anchor="_hh4nyh56nqhw">
+            <w:r>
+              <w:rPr>
+                <w:color w:val="1155cc"/>
+                <w:u w:val="single"/>
+                <w:rtl w:val="0"/>
+              </w:rPr>
+              <w:t xml:space="preserve">Researching the Guest</w:t>
+            </w:r>
+          </w:hyperlink>
+          <w:r>
+            <w:rPr>
+              <w:rtl w:val="0"/>
+            </w:rPr>
+          </w:r>
+        </w:p>
+        <w:p>
+          <w:pPr>
+            <w:spacing w:before="60" w:line="240" w:lineRule="auto"/>
+            <w:ind w:left="360" w:firstLine="0"/>
+            <w:contextualSpacing w:val="0"/>
+          </w:pPr>
           <w:hyperlink w:anchor="_1z7cdcjxv66k">
             <w:r>
               <w:rPr>
@@ -645,6 +666,28 @@
                 <w:rtl w:val="0"/>
               </w:rPr>
               <w:t xml:space="preserve">Creating an Outline for the Interview</w:t>
+            </w:r>
+          </w:hyperlink>
+          <w:r>
+            <w:rPr>
+              <w:rtl w:val="0"/>
+            </w:rPr>
+          </w:r>
+        </w:p>
+        <w:p>
+          <w:pPr>
+            <w:spacing w:before="60" w:line="240" w:lineRule="auto"/>
+            <w:ind w:left="720" w:firstLine="0"/>
+            <w:contextualSpacing w:val="0"/>
+          </w:pPr>
+          <w:hyperlink w:anchor="_r8jbvgexs32n">
+            <w:r>
+              <w:rPr>
+                <w:color w:val="1155cc"/>
+                <w:u w:val="single"/>
+                <w:rtl w:val="0"/>
+              </w:rPr>
+              <w:t xml:space="preserve">Start with Goals</w:t>
             </w:r>
           </w:hyperlink>
           <w:r>
@@ -725,6 +768,50 @@
             <w:ind w:left="720" w:firstLine="0"/>
             <w:contextualSpacing w:val="0"/>
           </w:pPr>
+          <w:hyperlink w:anchor="_kyd7kznivfo8">
+            <w:r>
+              <w:rPr>
+                <w:color w:val="1155cc"/>
+                <w:u w:val="single"/>
+                <w:rtl w:val="0"/>
+              </w:rPr>
+              <w:t xml:space="preserve">Yes/No Questions</w:t>
+            </w:r>
+          </w:hyperlink>
+          <w:r>
+            <w:rPr>
+              <w:rtl w:val="0"/>
+            </w:rPr>
+          </w:r>
+        </w:p>
+        <w:p>
+          <w:pPr>
+            <w:spacing w:before="60" w:line="240" w:lineRule="auto"/>
+            <w:ind w:left="720" w:firstLine="0"/>
+            <w:contextualSpacing w:val="0"/>
+          </w:pPr>
+          <w:hyperlink w:anchor="_fwjdi5nvir65">
+            <w:r>
+              <w:rPr>
+                <w:color w:val="1155cc"/>
+                <w:u w:val="single"/>
+                <w:rtl w:val="0"/>
+              </w:rPr>
+              <w:t xml:space="preserve">Start with a News Story</w:t>
+            </w:r>
+          </w:hyperlink>
+          <w:r>
+            <w:rPr>
+              <w:rtl w:val="0"/>
+            </w:rPr>
+          </w:r>
+        </w:p>
+        <w:p>
+          <w:pPr>
+            <w:spacing w:before="60" w:line="240" w:lineRule="auto"/>
+            <w:ind w:left="720" w:firstLine="0"/>
+            <w:contextualSpacing w:val="0"/>
+          </w:pPr>
           <w:hyperlink w:anchor="_qpadl0si9zne">
             <w:r>
               <w:rPr>
@@ -791,6 +878,28 @@
             <w:ind w:left="720" w:firstLine="0"/>
             <w:contextualSpacing w:val="0"/>
           </w:pPr>
+          <w:hyperlink w:anchor="_8qifb3ce203u">
+            <w:r>
+              <w:rPr>
+                <w:color w:val="1155cc"/>
+                <w:u w:val="single"/>
+                <w:rtl w:val="0"/>
+              </w:rPr>
+              <w:t xml:space="preserve">Prioritize your Goals</w:t>
+            </w:r>
+          </w:hyperlink>
+          <w:r>
+            <w:rPr>
+              <w:rtl w:val="0"/>
+            </w:rPr>
+          </w:r>
+        </w:p>
+        <w:p>
+          <w:pPr>
+            <w:spacing w:before="60" w:line="240" w:lineRule="auto"/>
+            <w:ind w:left="720" w:firstLine="0"/>
+            <w:contextualSpacing w:val="0"/>
+          </w:pPr>
           <w:hyperlink w:anchor="_l81ztp8slfi4">
             <w:r>
               <w:rPr>
@@ -820,7 +929,7 @@
                 <w:u w:val="single"/>
                 <w:rtl w:val="0"/>
               </w:rPr>
-              <w:t xml:space="preserve">Should you show your outline to the Guest?</w:t>
+              <w:t xml:space="preserve">Should you show your outline to the guest?</w:t>
             </w:r>
           </w:hyperlink>
           <w:r>
@@ -835,14 +944,14 @@
             <w:ind w:left="360" w:firstLine="0"/>
             <w:contextualSpacing w:val="0"/>
           </w:pPr>
-          <w:hyperlink w:anchor="_hh4nyh56nqhw">
+          <w:hyperlink w:anchor="_a5sn1whvioey">
             <w:r>
               <w:rPr>
                 <w:color w:val="1155cc"/>
                 <w:u w:val="single"/>
                 <w:rtl w:val="0"/>
               </w:rPr>
-              <w:t xml:space="preserve">Researching the Guest</w:t>
+              <w:t xml:space="preserve">The Outline versus Reality</w:t>
             </w:r>
           </w:hyperlink>
           <w:r>
@@ -1517,6 +1626,28 @@
             <w:ind w:left="360" w:firstLine="0"/>
             <w:contextualSpacing w:val="0"/>
           </w:pPr>
+          <w:hyperlink w:anchor="_5yzrwfvnl7mn">
+            <w:r>
+              <w:rPr>
+                <w:color w:val="1155cc"/>
+                <w:u w:val="single"/>
+                <w:rtl w:val="0"/>
+              </w:rPr>
+              <w:t xml:space="preserve">Flow versus Planned</w:t>
+            </w:r>
+          </w:hyperlink>
+          <w:r>
+            <w:rPr>
+              <w:rtl w:val="0"/>
+            </w:rPr>
+          </w:r>
+        </w:p>
+        <w:p>
+          <w:pPr>
+            <w:spacing w:before="60" w:line="240" w:lineRule="auto"/>
+            <w:ind w:left="360" w:firstLine="0"/>
+            <w:contextualSpacing w:val="0"/>
+          </w:pPr>
           <w:hyperlink w:anchor="_z6i2uepsyemv">
             <w:r>
               <w:rPr>
@@ -1929,7 +2060,7 @@
       <w:pPr>
         <w:numPr>
           <w:ilvl w:val="0"/>
-          <w:numId w:val="27"/>
+          <w:numId w:val="28"/>
         </w:numPr>
         <w:ind w:left="720" w:hanging="360"/>
         <w:contextualSpacing w:val="1"/>
@@ -1946,7 +2077,7 @@
       <w:pPr>
         <w:numPr>
           <w:ilvl w:val="0"/>
-          <w:numId w:val="27"/>
+          <w:numId w:val="28"/>
         </w:numPr>
         <w:ind w:left="720" w:hanging="360"/>
         <w:contextualSpacing w:val="1"/>
@@ -1963,7 +2094,7 @@
       <w:pPr>
         <w:numPr>
           <w:ilvl w:val="0"/>
-          <w:numId w:val="27"/>
+          <w:numId w:val="28"/>
         </w:numPr>
         <w:ind w:left="720" w:hanging="360"/>
         <w:contextualSpacing w:val="1"/>
@@ -1980,7 +2111,7 @@
       <w:pPr>
         <w:numPr>
           <w:ilvl w:val="0"/>
-          <w:numId w:val="27"/>
+          <w:numId w:val="28"/>
         </w:numPr>
         <w:ind w:left="720" w:hanging="360"/>
         <w:contextualSpacing w:val="1"/>
@@ -1997,7 +2128,7 @@
       <w:pPr>
         <w:numPr>
           <w:ilvl w:val="0"/>
-          <w:numId w:val="27"/>
+          <w:numId w:val="28"/>
         </w:numPr>
         <w:ind w:left="720" w:hanging="360"/>
         <w:contextualSpacing w:val="1"/>
@@ -2014,7 +2145,7 @@
       <w:pPr>
         <w:numPr>
           <w:ilvl w:val="0"/>
-          <w:numId w:val="27"/>
+          <w:numId w:val="28"/>
         </w:numPr>
         <w:ind w:left="720" w:hanging="360"/>
         <w:contextualSpacing w:val="1"/>
@@ -2033,7 +2164,7 @@
       <w:pPr>
         <w:numPr>
           <w:ilvl w:val="0"/>
-          <w:numId w:val="27"/>
+          <w:numId w:val="28"/>
         </w:numPr>
         <w:ind w:left="720" w:hanging="360"/>
         <w:contextualSpacing w:val="1"/>
@@ -2050,7 +2181,7 @@
       <w:pPr>
         <w:numPr>
           <w:ilvl w:val="0"/>
-          <w:numId w:val="27"/>
+          <w:numId w:val="28"/>
         </w:numPr>
         <w:ind w:left="720" w:hanging="360"/>
         <w:contextualSpacing w:val="1"/>
@@ -2067,7 +2198,7 @@
       <w:pPr>
         <w:numPr>
           <w:ilvl w:val="0"/>
-          <w:numId w:val="27"/>
+          <w:numId w:val="28"/>
         </w:numPr>
         <w:ind w:left="720" w:hanging="360"/>
         <w:contextualSpacing w:val="1"/>
@@ -2084,7 +2215,7 @@
       <w:pPr>
         <w:numPr>
           <w:ilvl w:val="0"/>
-          <w:numId w:val="27"/>
+          <w:numId w:val="28"/>
         </w:numPr>
         <w:ind w:left="720" w:hanging="360"/>
         <w:contextualSpacing w:val="1"/>
@@ -2101,7 +2232,7 @@
       <w:pPr>
         <w:numPr>
           <w:ilvl w:val="0"/>
-          <w:numId w:val="27"/>
+          <w:numId w:val="28"/>
         </w:numPr>
         <w:ind w:left="720" w:hanging="360"/>
         <w:contextualSpacing w:val="1"/>
@@ -2118,7 +2249,7 @@
       <w:pPr>
         <w:numPr>
           <w:ilvl w:val="1"/>
-          <w:numId w:val="27"/>
+          <w:numId w:val="28"/>
         </w:numPr>
         <w:ind w:left="1440" w:hanging="360"/>
         <w:contextualSpacing w:val="1"/>
@@ -2135,7 +2266,7 @@
       <w:pPr>
         <w:numPr>
           <w:ilvl w:val="1"/>
-          <w:numId w:val="27"/>
+          <w:numId w:val="28"/>
         </w:numPr>
         <w:ind w:left="1440" w:hanging="360"/>
         <w:contextualSpacing w:val="1"/>
@@ -2152,7 +2283,7 @@
       <w:pPr>
         <w:numPr>
           <w:ilvl w:val="1"/>
-          <w:numId w:val="27"/>
+          <w:numId w:val="28"/>
         </w:numPr>
         <w:ind w:left="1440" w:hanging="360"/>
         <w:contextualSpacing w:val="1"/>
@@ -2169,7 +2300,7 @@
       <w:pPr>
         <w:numPr>
           <w:ilvl w:val="0"/>
-          <w:numId w:val="27"/>
+          <w:numId w:val="28"/>
         </w:numPr>
         <w:ind w:left="720" w:hanging="360"/>
         <w:contextualSpacing w:val="1"/>
@@ -2186,7 +2317,7 @@
       <w:pPr>
         <w:numPr>
           <w:ilvl w:val="1"/>
-          <w:numId w:val="27"/>
+          <w:numId w:val="28"/>
         </w:numPr>
         <w:ind w:left="1440" w:hanging="360"/>
         <w:contextualSpacing w:val="1"/>
@@ -2203,7 +2334,7 @@
       <w:pPr>
         <w:numPr>
           <w:ilvl w:val="1"/>
-          <w:numId w:val="27"/>
+          <w:numId w:val="28"/>
         </w:numPr>
         <w:ind w:left="1440" w:hanging="360"/>
         <w:contextualSpacing w:val="1"/>
@@ -2220,7 +2351,7 @@
       <w:pPr>
         <w:numPr>
           <w:ilvl w:val="1"/>
-          <w:numId w:val="27"/>
+          <w:numId w:val="28"/>
         </w:numPr>
         <w:ind w:left="1440" w:hanging="360"/>
         <w:contextualSpacing w:val="1"/>
@@ -2237,7 +2368,7 @@
       <w:pPr>
         <w:numPr>
           <w:ilvl w:val="1"/>
-          <w:numId w:val="27"/>
+          <w:numId w:val="28"/>
         </w:numPr>
         <w:ind w:left="1440" w:hanging="360"/>
         <w:contextualSpacing w:val="1"/>
@@ -2551,7 +2682,7 @@
         <w:keepLines w:val="0"/>
         <w:numPr>
           <w:ilvl w:val="0"/>
-          <w:numId w:val="30"/>
+          <w:numId w:val="32"/>
         </w:numPr>
         <w:spacing w:before="0" w:lineRule="auto"/>
         <w:ind w:left="720" w:hanging="360"/>
@@ -2577,7 +2708,7 @@
         <w:keepLines w:val="0"/>
         <w:numPr>
           <w:ilvl w:val="0"/>
-          <w:numId w:val="30"/>
+          <w:numId w:val="32"/>
         </w:numPr>
         <w:spacing w:before="0" w:lineRule="auto"/>
         <w:ind w:left="720" w:hanging="360"/>
@@ -2603,7 +2734,7 @@
         <w:keepLines w:val="0"/>
         <w:numPr>
           <w:ilvl w:val="0"/>
-          <w:numId w:val="30"/>
+          <w:numId w:val="32"/>
         </w:numPr>
         <w:spacing w:before="0" w:lineRule="auto"/>
         <w:ind w:left="720" w:hanging="360"/>
@@ -2629,7 +2760,7 @@
         <w:keepLines w:val="0"/>
         <w:numPr>
           <w:ilvl w:val="0"/>
-          <w:numId w:val="30"/>
+          <w:numId w:val="32"/>
         </w:numPr>
         <w:spacing w:before="0" w:lineRule="auto"/>
         <w:ind w:left="720" w:hanging="360"/>
@@ -2655,7 +2786,7 @@
         <w:keepLines w:val="0"/>
         <w:numPr>
           <w:ilvl w:val="0"/>
-          <w:numId w:val="30"/>
+          <w:numId w:val="32"/>
         </w:numPr>
         <w:spacing w:before="0" w:lineRule="auto"/>
         <w:ind w:left="720" w:hanging="360"/>
@@ -2681,7 +2812,7 @@
         <w:keepLines w:val="0"/>
         <w:numPr>
           <w:ilvl w:val="0"/>
-          <w:numId w:val="30"/>
+          <w:numId w:val="32"/>
         </w:numPr>
         <w:spacing w:before="0" w:lineRule="auto"/>
         <w:ind w:left="720" w:hanging="360"/>
@@ -2703,7 +2834,7 @@
         <w:keepLines w:val="0"/>
         <w:numPr>
           <w:ilvl w:val="0"/>
-          <w:numId w:val="30"/>
+          <w:numId w:val="32"/>
         </w:numPr>
         <w:spacing w:before="0" w:lineRule="auto"/>
         <w:ind w:left="720" w:hanging="360"/>
@@ -2729,7 +2860,7 @@
         <w:keepLines w:val="0"/>
         <w:numPr>
           <w:ilvl w:val="0"/>
-          <w:numId w:val="30"/>
+          <w:numId w:val="32"/>
         </w:numPr>
         <w:spacing w:before="0" w:lineRule="auto"/>
         <w:ind w:left="720" w:hanging="360"/>
@@ -2755,7 +2886,7 @@
         <w:keepLines w:val="0"/>
         <w:numPr>
           <w:ilvl w:val="0"/>
-          <w:numId w:val="30"/>
+          <w:numId w:val="32"/>
         </w:numPr>
         <w:spacing w:before="0" w:lineRule="auto"/>
         <w:ind w:left="720" w:hanging="360"/>
@@ -2781,7 +2912,7 @@
         <w:keepLines w:val="0"/>
         <w:numPr>
           <w:ilvl w:val="0"/>
-          <w:numId w:val="30"/>
+          <w:numId w:val="32"/>
         </w:numPr>
         <w:spacing w:before="0" w:lineRule="auto"/>
         <w:ind w:left="720" w:hanging="360"/>
@@ -2807,7 +2938,7 @@
         <w:keepLines w:val="0"/>
         <w:numPr>
           <w:ilvl w:val="0"/>
-          <w:numId w:val="30"/>
+          <w:numId w:val="32"/>
         </w:numPr>
         <w:spacing w:before="0" w:lineRule="auto"/>
         <w:ind w:left="720" w:hanging="360"/>
@@ -2833,7 +2964,7 @@
         <w:keepLines w:val="0"/>
         <w:numPr>
           <w:ilvl w:val="0"/>
-          <w:numId w:val="30"/>
+          <w:numId w:val="32"/>
         </w:numPr>
         <w:spacing w:before="0" w:lineRule="auto"/>
         <w:ind w:left="720" w:hanging="360"/>
@@ -2859,7 +2990,7 @@
         <w:keepLines w:val="0"/>
         <w:numPr>
           <w:ilvl w:val="0"/>
-          <w:numId w:val="30"/>
+          <w:numId w:val="32"/>
         </w:numPr>
         <w:spacing w:before="0" w:lineRule="auto"/>
         <w:ind w:left="720" w:hanging="360"/>
@@ -5518,7 +5649,7 @@
       <w:pPr>
         <w:numPr>
           <w:ilvl w:val="0"/>
-          <w:numId w:val="28"/>
+          <w:numId w:val="29"/>
         </w:numPr>
         <w:ind w:left="720" w:hanging="360"/>
         <w:contextualSpacing w:val="1"/>
@@ -5537,7 +5668,7 @@
       <w:pPr>
         <w:numPr>
           <w:ilvl w:val="0"/>
-          <w:numId w:val="28"/>
+          <w:numId w:val="29"/>
         </w:numPr>
         <w:ind w:left="720" w:hanging="360"/>
         <w:contextualSpacing w:val="1"/>
@@ -5556,7 +5687,7 @@
       <w:pPr>
         <w:numPr>
           <w:ilvl w:val="0"/>
-          <w:numId w:val="28"/>
+          <w:numId w:val="29"/>
         </w:numPr>
         <w:ind w:left="720" w:hanging="360"/>
         <w:contextualSpacing w:val="1"/>
@@ -5738,12 +5869,59 @@
         <w:pStyle w:val="Heading2"/>
         <w:contextualSpacing w:val="0"/>
       </w:pPr>
-      <w:bookmarkStart w:colFirst="0" w:colLast="0" w:name="_1z7cdcjxv66k" w:id="29"/>
+      <w:bookmarkStart w:colFirst="0" w:colLast="0" w:name="_hh4nyh56nqhw" w:id="29"/>
       <w:bookmarkEnd w:id="29"/>
       <w:r>
         <w:rPr>
           <w:rtl w:val="0"/>
         </w:rPr>
+        <w:t xml:space="preserve">Researching the Guest</w:t>
+      </w:r>
+    </w:p>
+    <w:p>
+      <w:pPr>
+        <w:spacing w:before="200" w:lineRule="auto"/>
+        <w:contextualSpacing w:val="0"/>
+      </w:pPr>
+      <w:r>
+        <w:rPr>
+          <w:rtl w:val="0"/>
+        </w:rPr>
+        <w:t xml:space="preserve">You can usually find a guest biography on the internet.  If I can, then I put together a short bio and email it to the guest asking for edits.  Often there are no edits.  This reduces the number of things that the guest has to do.  If you cannot find a bio, then ask the guest for a short bio.  You will use this to introduce the guest. </w:t>
+      </w:r>
+    </w:p>
+    <w:p>
+      <w:pPr>
+        <w:contextualSpacing w:val="0"/>
+      </w:pPr>
+      <w:r>
+        <w:rPr>
+          <w:rtl w:val="0"/>
+        </w:rPr>
+      </w:r>
+    </w:p>
+    <w:p>
+      <w:pPr>
+        <w:contextualSpacing w:val="0"/>
+      </w:pPr>
+      <w:r>
+        <w:rPr>
+          <w:rtl w:val="0"/>
+        </w:rPr>
+        <w:t xml:space="preserve">The guest may provide a bio.  Guest bios are often whimsical, witty, and contain metaphors and other tropes, like “was the chief cat herder for a startup”.  Other times, they contain aspirations and life goals and philosophies, such as “tries to make the world a better place”.  Translate the guest-provided into concrete facts such as “Was the CTO of…”, “Founded the company…”, “Held a position as a researcher at …”.</w:t>
+      </w:r>
+    </w:p>
+    <w:p>
+      <w:pPr>
+        <w:pStyle w:val="Heading2"/>
+        <w:contextualSpacing w:val="0"/>
+      </w:pPr>
+      <w:bookmarkStart w:colFirst="0" w:colLast="0" w:name="_1z7cdcjxv66k" w:id="30"/>
+      <w:bookmarkEnd w:id="30"/>
+      <w:r>
+        <w:rPr>
+          <w:rtl w:val="0"/>
+        </w:rPr>
         <w:t xml:space="preserve">Creating an Outline for the Interview</w:t>
       </w:r>
     </w:p>
@@ -5752,8 +5930,47 @@
         <w:pStyle w:val="Heading3"/>
         <w:contextualSpacing w:val="0"/>
       </w:pPr>
-      <w:bookmarkStart w:colFirst="0" w:colLast="0" w:name="_m6j89o6atpsp" w:id="30"/>
-      <w:bookmarkEnd w:id="30"/>
+      <w:bookmarkStart w:colFirst="0" w:colLast="0" w:name="_r8jbvgexs32n" w:id="31"/>
+      <w:bookmarkEnd w:id="31"/>
+      <w:r>
+        <w:rPr>
+          <w:rtl w:val="0"/>
+        </w:rPr>
+        <w:t xml:space="preserve">Start with Goals</w:t>
+      </w:r>
+    </w:p>
+    <w:p>
+      <w:pPr>
+        <w:spacing w:before="200" w:lineRule="auto"/>
+        <w:contextualSpacing w:val="0"/>
+      </w:pPr>
+      <w:r>
+        <w:rPr>
+          <w:rtl w:val="0"/>
+        </w:rPr>
+        <w:t xml:space="preserve">Create a section at the start of your outline called </w:t>
+      </w:r>
+      <w:r>
+        <w:rPr>
+          <w:i w:val="1"/>
+          <w:rtl w:val="0"/>
+        </w:rPr>
+        <w:t xml:space="preserve">Goals</w:t>
+      </w:r>
+      <w:r>
+        <w:rPr>
+          <w:rtl w:val="0"/>
+        </w:rPr>
+        <w:t xml:space="preserve">.  List two or three bullet points or sentences explaining what you hope to communicate to the listener with this show.  You will not read this section, this is to help you understand how to prioritize your material when you have to make choices about what to leave in and what to omit.  You may come back and write this section after you have done some outlining where the value of the different material is more clear in your mind. </w:t>
+      </w:r>
+    </w:p>
+    <w:p>
+      <w:pPr>
+        <w:pStyle w:val="Heading3"/>
+        <w:contextualSpacing w:val="0"/>
+      </w:pPr>
+      <w:bookmarkStart w:colFirst="0" w:colLast="0" w:name="_m6j89o6atpsp" w:id="32"/>
+      <w:bookmarkEnd w:id="32"/>
       <w:r>
         <w:rPr>
           <w:rtl w:val="0"/>
@@ -5969,8 +6186,8 @@
         <w:pStyle w:val="Heading3"/>
         <w:contextualSpacing w:val="0"/>
       </w:pPr>
-      <w:bookmarkStart w:colFirst="0" w:colLast="0" w:name="_z1ro46ugtdaj" w:id="31"/>
-      <w:bookmarkEnd w:id="31"/>
+      <w:bookmarkStart w:colFirst="0" w:colLast="0" w:name="_z1ro46ugtdaj" w:id="33"/>
+      <w:bookmarkEnd w:id="33"/>
       <w:r>
         <w:rPr>
           <w:rtl w:val="0"/>
@@ -6098,7 +6315,7 @@
       <w:pPr>
         <w:numPr>
           <w:ilvl w:val="0"/>
-          <w:numId w:val="29"/>
+          <w:numId w:val="31"/>
         </w:numPr>
         <w:spacing w:before="200" w:lineRule="auto"/>
         <w:ind w:left="720" w:hanging="360"/>
@@ -6118,7 +6335,7 @@
       <w:pPr>
         <w:numPr>
           <w:ilvl w:val="0"/>
-          <w:numId w:val="29"/>
+          <w:numId w:val="31"/>
         </w:numPr>
         <w:spacing w:before="200" w:lineRule="auto"/>
         <w:ind w:left="720" w:hanging="360"/>
@@ -6139,8 +6356,8 @@
         <w:pStyle w:val="Heading3"/>
         <w:contextualSpacing w:val="0"/>
       </w:pPr>
-      <w:bookmarkStart w:colFirst="0" w:colLast="0" w:name="_h3zbj8ii317e" w:id="32"/>
-      <w:bookmarkEnd w:id="32"/>
+      <w:bookmarkStart w:colFirst="0" w:colLast="0" w:name="_h3zbj8ii317e" w:id="34"/>
+      <w:bookmarkEnd w:id="34"/>
       <w:r>
         <w:rPr>
           <w:rtl w:val="0"/>
@@ -6165,8 +6382,8 @@
         <w:pStyle w:val="Heading3"/>
         <w:contextualSpacing w:val="0"/>
       </w:pPr>
-      <w:bookmarkStart w:colFirst="0" w:colLast="0" w:name="_kyd7kznivfo8" w:id="33"/>
-      <w:bookmarkEnd w:id="33"/>
+      <w:bookmarkStart w:colFirst="0" w:colLast="0" w:name="_kyd7kznivfo8" w:id="35"/>
+      <w:bookmarkEnd w:id="35"/>
       <w:r>
         <w:rPr>
           <w:rtl w:val="0"/>
@@ -6203,8 +6420,50 @@
         <w:pStyle w:val="Heading3"/>
         <w:contextualSpacing w:val="0"/>
       </w:pPr>
-      <w:bookmarkStart w:colFirst="0" w:colLast="0" w:name="_qpadl0si9zne" w:id="34"/>
-      <w:bookmarkEnd w:id="34"/>
+      <w:bookmarkStart w:colFirst="0" w:colLast="0" w:name="_fwjdi5nvir65" w:id="36"/>
+      <w:bookmarkEnd w:id="36"/>
+      <w:r>
+        <w:rPr>
+          <w:rtl w:val="0"/>
+        </w:rPr>
+        <w:t xml:space="preserve">Start with a News Story</w:t>
+      </w:r>
+    </w:p>
+    <w:p>
+      <w:pPr>
+        <w:spacing w:before="200" w:lineRule="auto"/>
+        <w:contextualSpacing w:val="0"/>
+      </w:pPr>
+      <w:r>
+        <w:rPr>
+          <w:rtl w:val="0"/>
+        </w:rPr>
+        <w:t xml:space="preserve">For some topics we have had good results leading with a news headline.  This technique can work for infrastructure topics - where high profile outages occur, security (hacks) and other areas where a seemingly small failure can lead to large economic consequences.  The example reinforces the importance of the technical issues in the show. For example the show about tail latency opened with a new story about how large web services were losing over </w:t>
+      </w:r>
+      <w:hyperlink r:id="rId25">
+        <w:r>
+          <w:rPr>
+            <w:color w:val="1155cc"/>
+            <w:u w:val="single"/>
+            <w:rtl w:val="0"/>
+          </w:rPr>
+          <w:t xml:space="preserve">one billion dollars</w:t>
+        </w:r>
+      </w:hyperlink>
+      <w:r>
+        <w:rPr>
+          <w:rtl w:val="0"/>
+        </w:rPr>
+        <w:t xml:space="preserve"> due to excessive tail latency.  </w:t>
+      </w:r>
+    </w:p>
+    <w:p>
+      <w:pPr>
+        <w:pStyle w:val="Heading3"/>
+        <w:contextualSpacing w:val="0"/>
+      </w:pPr>
+      <w:bookmarkStart w:colFirst="0" w:colLast="0" w:name="_qpadl0si9zne" w:id="37"/>
+      <w:bookmarkEnd w:id="37"/>
       <w:r>
         <w:rPr>
           <w:rtl w:val="0"/>
@@ -6250,8 +6509,8 @@
         <w:pStyle w:val="Heading3"/>
         <w:contextualSpacing w:val="0"/>
       </w:pPr>
-      <w:bookmarkStart w:colFirst="0" w:colLast="0" w:name="_e1cmyq117b63" w:id="35"/>
-      <w:bookmarkEnd w:id="35"/>
+      <w:bookmarkStart w:colFirst="0" w:colLast="0" w:name="_e1cmyq117b63" w:id="38"/>
+      <w:bookmarkEnd w:id="38"/>
       <w:r>
         <w:rPr>
           <w:rtl w:val="0"/>
@@ -6275,7 +6534,7 @@
       <w:pPr>
         <w:numPr>
           <w:ilvl w:val="0"/>
-          <w:numId w:val="26"/>
+          <w:numId w:val="27"/>
         </w:numPr>
         <w:ind w:left="720" w:hanging="360"/>
         <w:contextualSpacing w:val="1"/>
@@ -6297,7 +6556,7 @@
       <w:pPr>
         <w:numPr>
           <w:ilvl w:val="0"/>
-          <w:numId w:val="26"/>
+          <w:numId w:val="27"/>
         </w:numPr>
         <w:ind w:left="720" w:hanging="360"/>
         <w:contextualSpacing w:val="1"/>
@@ -6319,7 +6578,7 @@
       <w:pPr>
         <w:numPr>
           <w:ilvl w:val="0"/>
-          <w:numId w:val="26"/>
+          <w:numId w:val="27"/>
         </w:numPr>
         <w:ind w:left="720" w:hanging="360"/>
         <w:contextualSpacing w:val="1"/>
@@ -6338,7 +6597,7 @@
       <w:pPr>
         <w:numPr>
           <w:ilvl w:val="0"/>
-          <w:numId w:val="26"/>
+          <w:numId w:val="27"/>
         </w:numPr>
         <w:ind w:left="720" w:hanging="360"/>
         <w:contextualSpacing w:val="1"/>
@@ -6360,7 +6619,7 @@
       <w:pPr>
         <w:numPr>
           <w:ilvl w:val="1"/>
-          <w:numId w:val="26"/>
+          <w:numId w:val="27"/>
         </w:numPr>
         <w:ind w:left="1440" w:hanging="360"/>
         <w:contextualSpacing w:val="1"/>
@@ -6379,7 +6638,7 @@
       <w:pPr>
         <w:numPr>
           <w:ilvl w:val="1"/>
-          <w:numId w:val="26"/>
+          <w:numId w:val="27"/>
         </w:numPr>
         <w:ind w:left="1440" w:hanging="360"/>
         <w:contextualSpacing w:val="1"/>
@@ -6402,7 +6661,7 @@
       <w:pPr>
         <w:numPr>
           <w:ilvl w:val="1"/>
-          <w:numId w:val="26"/>
+          <w:numId w:val="27"/>
         </w:numPr>
         <w:ind w:left="1440" w:hanging="360"/>
         <w:contextualSpacing w:val="1"/>
@@ -6426,7 +6685,7 @@
       <w:pPr>
         <w:numPr>
           <w:ilvl w:val="1"/>
-          <w:numId w:val="26"/>
+          <w:numId w:val="27"/>
         </w:numPr>
         <w:ind w:left="1440" w:hanging="360"/>
         <w:contextualSpacing w:val="1"/>
@@ -6450,7 +6709,7 @@
       <w:pPr>
         <w:numPr>
           <w:ilvl w:val="0"/>
-          <w:numId w:val="26"/>
+          <w:numId w:val="27"/>
         </w:numPr>
         <w:ind w:left="720" w:hanging="360"/>
         <w:contextualSpacing w:val="1"/>
@@ -6474,7 +6733,7 @@
       <w:pPr>
         <w:numPr>
           <w:ilvl w:val="1"/>
-          <w:numId w:val="26"/>
+          <w:numId w:val="27"/>
         </w:numPr>
         <w:ind w:left="1440" w:hanging="360"/>
         <w:contextualSpacing w:val="1"/>
@@ -6494,7 +6753,7 @@
       <w:pPr>
         <w:numPr>
           <w:ilvl w:val="1"/>
-          <w:numId w:val="26"/>
+          <w:numId w:val="27"/>
         </w:numPr>
         <w:ind w:left="1440" w:hanging="360"/>
         <w:contextualSpacing w:val="1"/>
@@ -6514,7 +6773,7 @@
       <w:pPr>
         <w:numPr>
           <w:ilvl w:val="1"/>
-          <w:numId w:val="26"/>
+          <w:numId w:val="27"/>
         </w:numPr>
         <w:ind w:left="1440" w:hanging="360"/>
         <w:contextualSpacing w:val="1"/>
@@ -6534,7 +6793,7 @@
       <w:pPr>
         <w:numPr>
           <w:ilvl w:val="0"/>
-          <w:numId w:val="26"/>
+          <w:numId w:val="27"/>
         </w:numPr>
         <w:ind w:left="720" w:hanging="360"/>
         <w:contextualSpacing w:val="1"/>
@@ -6558,7 +6817,7 @@
       <w:pPr>
         <w:numPr>
           <w:ilvl w:val="1"/>
-          <w:numId w:val="26"/>
+          <w:numId w:val="27"/>
         </w:numPr>
         <w:ind w:left="1440" w:hanging="360"/>
         <w:contextualSpacing w:val="1"/>
@@ -6582,7 +6841,7 @@
       <w:pPr>
         <w:numPr>
           <w:ilvl w:val="1"/>
-          <w:numId w:val="26"/>
+          <w:numId w:val="27"/>
         </w:numPr>
         <w:ind w:left="1440" w:hanging="360"/>
         <w:contextualSpacing w:val="1"/>
@@ -6602,7 +6861,7 @@
       <w:pPr>
         <w:numPr>
           <w:ilvl w:val="0"/>
-          <w:numId w:val="26"/>
+          <w:numId w:val="27"/>
         </w:numPr>
         <w:ind w:left="720" w:hanging="360"/>
         <w:contextualSpacing w:val="1"/>
@@ -6622,7 +6881,7 @@
       <w:pPr>
         <w:numPr>
           <w:ilvl w:val="1"/>
-          <w:numId w:val="26"/>
+          <w:numId w:val="27"/>
         </w:numPr>
         <w:ind w:left="1440" w:hanging="360"/>
         <w:contextualSpacing w:val="1"/>
@@ -6646,7 +6905,7 @@
       <w:pPr>
         <w:numPr>
           <w:ilvl w:val="1"/>
-          <w:numId w:val="26"/>
+          <w:numId w:val="27"/>
         </w:numPr>
         <w:ind w:left="1440" w:hanging="360"/>
         <w:contextualSpacing w:val="1"/>
@@ -6670,7 +6929,7 @@
       <w:pPr>
         <w:numPr>
           <w:ilvl w:val="1"/>
-          <w:numId w:val="26"/>
+          <w:numId w:val="27"/>
         </w:numPr>
         <w:ind w:left="1440" w:hanging="360"/>
         <w:contextualSpacing w:val="1"/>
@@ -6694,7 +6953,7 @@
       <w:pPr>
         <w:numPr>
           <w:ilvl w:val="1"/>
-          <w:numId w:val="26"/>
+          <w:numId w:val="27"/>
         </w:numPr>
         <w:ind w:left="1440" w:hanging="360"/>
         <w:contextualSpacing w:val="1"/>
@@ -6718,7 +6977,7 @@
       <w:pPr>
         <w:numPr>
           <w:ilvl w:val="1"/>
-          <w:numId w:val="26"/>
+          <w:numId w:val="27"/>
         </w:numPr>
         <w:ind w:left="1440" w:hanging="360"/>
         <w:contextualSpacing w:val="1"/>
@@ -6742,7 +7001,7 @@
       <w:pPr>
         <w:numPr>
           <w:ilvl w:val="0"/>
-          <w:numId w:val="26"/>
+          <w:numId w:val="27"/>
         </w:numPr>
         <w:ind w:left="720" w:hanging="360"/>
         <w:contextualSpacing w:val="1"/>
@@ -6763,7 +7022,7 @@
       <w:pPr>
         <w:numPr>
           <w:ilvl w:val="1"/>
-          <w:numId w:val="26"/>
+          <w:numId w:val="27"/>
         </w:numPr>
         <w:ind w:left="1440" w:hanging="360"/>
         <w:contextualSpacing w:val="1"/>
@@ -6782,7 +7041,7 @@
       <w:pPr>
         <w:numPr>
           <w:ilvl w:val="1"/>
-          <w:numId w:val="26"/>
+          <w:numId w:val="27"/>
         </w:numPr>
         <w:ind w:left="1440" w:hanging="360"/>
         <w:contextualSpacing w:val="1"/>
@@ -6805,7 +7064,7 @@
       <w:pPr>
         <w:numPr>
           <w:ilvl w:val="0"/>
-          <w:numId w:val="26"/>
+          <w:numId w:val="27"/>
         </w:numPr>
         <w:ind w:left="720" w:hanging="360"/>
         <w:contextualSpacing w:val="1"/>
@@ -6827,7 +7086,7 @@
       <w:pPr>
         <w:numPr>
           <w:ilvl w:val="1"/>
-          <w:numId w:val="26"/>
+          <w:numId w:val="27"/>
         </w:numPr>
         <w:ind w:left="1440" w:hanging="360"/>
         <w:contextualSpacing w:val="1"/>
@@ -6849,7 +7108,7 @@
       <w:pPr>
         <w:numPr>
           <w:ilvl w:val="1"/>
-          <w:numId w:val="26"/>
+          <w:numId w:val="27"/>
         </w:numPr>
         <w:ind w:left="1440" w:hanging="360"/>
         <w:contextualSpacing w:val="1"/>
@@ -6878,7 +7137,7 @@
       <w:pPr>
         <w:numPr>
           <w:ilvl w:val="0"/>
-          <w:numId w:val="26"/>
+          <w:numId w:val="27"/>
         </w:numPr>
         <w:ind w:left="720" w:hanging="360"/>
         <w:contextualSpacing w:val="1"/>
@@ -6897,7 +7156,7 @@
       <w:pPr>
         <w:numPr>
           <w:ilvl w:val="1"/>
-          <w:numId w:val="26"/>
+          <w:numId w:val="27"/>
         </w:numPr>
         <w:ind w:left="1440" w:hanging="360"/>
         <w:contextualSpacing w:val="1"/>
@@ -6932,7 +7191,7 @@
       <w:pPr>
         <w:numPr>
           <w:ilvl w:val="1"/>
-          <w:numId w:val="26"/>
+          <w:numId w:val="27"/>
         </w:numPr>
         <w:ind w:left="1440" w:hanging="360"/>
         <w:contextualSpacing w:val="1"/>
@@ -6951,7 +7210,7 @@
       <w:pPr>
         <w:numPr>
           <w:ilvl w:val="1"/>
-          <w:numId w:val="26"/>
+          <w:numId w:val="27"/>
         </w:numPr>
         <w:ind w:left="1440" w:hanging="360"/>
         <w:contextualSpacing w:val="1"/>
@@ -6970,7 +7229,7 @@
       <w:pPr>
         <w:numPr>
           <w:ilvl w:val="1"/>
-          <w:numId w:val="26"/>
+          <w:numId w:val="27"/>
         </w:numPr>
         <w:ind w:left="1440" w:hanging="360"/>
         <w:contextualSpacing w:val="1"/>
@@ -6989,7 +7248,7 @@
       <w:pPr>
         <w:numPr>
           <w:ilvl w:val="0"/>
-          <w:numId w:val="26"/>
+          <w:numId w:val="27"/>
         </w:numPr>
         <w:ind w:left="720" w:hanging="360"/>
         <w:contextualSpacing w:val="1"/>
@@ -7006,7 +7265,7 @@
       <w:pPr>
         <w:numPr>
           <w:ilvl w:val="1"/>
-          <w:numId w:val="26"/>
+          <w:numId w:val="27"/>
         </w:numPr>
         <w:ind w:left="1440" w:hanging="360"/>
         <w:contextualSpacing w:val="1"/>
@@ -7023,7 +7282,7 @@
       <w:pPr>
         <w:numPr>
           <w:ilvl w:val="1"/>
-          <w:numId w:val="26"/>
+          <w:numId w:val="27"/>
         </w:numPr>
         <w:ind w:left="1440" w:hanging="360"/>
         <w:contextualSpacing w:val="1"/>
@@ -7048,8 +7307,8 @@
         <w:pStyle w:val="Heading3"/>
         <w:contextualSpacing w:val="0"/>
       </w:pPr>
-      <w:bookmarkStart w:colFirst="0" w:colLast="0" w:name="_uw4usiy0q15s" w:id="36"/>
-      <w:bookmarkEnd w:id="36"/>
+      <w:bookmarkStart w:colFirst="0" w:colLast="0" w:name="_uw4usiy0q15s" w:id="39"/>
+      <w:bookmarkEnd w:id="39"/>
       <w:r>
         <w:rPr>
           <w:rtl w:val="0"/>
@@ -7095,8 +7354,8 @@
         <w:pStyle w:val="Heading3"/>
         <w:contextualSpacing w:val="0"/>
       </w:pPr>
-      <w:bookmarkStart w:colFirst="0" w:colLast="0" w:name="_8qifb3ce203u" w:id="37"/>
-      <w:bookmarkEnd w:id="37"/>
+      <w:bookmarkStart w:colFirst="0" w:colLast="0" w:name="_8qifb3ce203u" w:id="40"/>
+      <w:bookmarkEnd w:id="40"/>
       <w:r>
         <w:rPr>
           <w:rtl w:val="0"/>
@@ -7121,8 +7380,8 @@
         <w:pStyle w:val="Heading3"/>
         <w:contextualSpacing w:val="0"/>
       </w:pPr>
-      <w:bookmarkStart w:colFirst="0" w:colLast="0" w:name="_l81ztp8slfi4" w:id="38"/>
-      <w:bookmarkEnd w:id="38"/>
+      <w:bookmarkStart w:colFirst="0" w:colLast="0" w:name="_l81ztp8slfi4" w:id="41"/>
+      <w:bookmarkEnd w:id="41"/>
       <w:r>
         <w:rPr>
           <w:rtl w:val="0"/>
@@ -7141,7 +7400,7 @@
         </w:rPr>
         <w:t xml:space="preserve">Share your outline with the group </w:t>
       </w:r>
-      <w:hyperlink r:id="rId25">
+      <w:hyperlink r:id="rId26">
         <w:r>
           <w:rPr>
             <w:color w:val="1155cc"/>
@@ -7164,13 +7423,13 @@
         <w:spacing w:before="200" w:lineRule="auto"/>
         <w:contextualSpacing w:val="0"/>
       </w:pPr>
-      <w:bookmarkStart w:colFirst="0" w:colLast="0" w:name="_ua7fsb46nd64" w:id="39"/>
-      <w:bookmarkEnd w:id="39"/>
-      <w:r>
-        <w:rPr>
-          <w:rtl w:val="0"/>
-        </w:rPr>
-        <w:t xml:space="preserve">Should you show your outline to the Guest?</w:t>
+      <w:bookmarkStart w:colFirst="0" w:colLast="0" w:name="_ua7fsb46nd64" w:id="42"/>
+      <w:bookmarkEnd w:id="42"/>
+      <w:r>
+        <w:rPr>
+          <w:rtl w:val="0"/>
+        </w:rPr>
+        <w:t xml:space="preserve">Should you show your outline to the guest?</w:t>
       </w:r>
     </w:p>
     <w:p>
@@ -7188,51 +7447,226 @@
     <w:p>
       <w:pPr>
         <w:pStyle w:val="Heading2"/>
-        <w:keepNext w:val="1"/>
-        <w:keepLines w:val="1"/>
+        <w:contextualSpacing w:val="0"/>
+      </w:pPr>
+      <w:bookmarkStart w:colFirst="0" w:colLast="0" w:name="_a5sn1whvioey" w:id="43"/>
+      <w:bookmarkEnd w:id="43"/>
+      <w:r>
+        <w:rPr>
+          <w:rtl w:val="0"/>
+        </w:rPr>
+        <w:t xml:space="preserve">The Outline versus Reality</w:t>
+      </w:r>
+    </w:p>
+    <w:p>
+      <w:pPr>
         <w:spacing w:before="200" w:lineRule="auto"/>
         <w:contextualSpacing w:val="0"/>
       </w:pPr>
-      <w:bookmarkStart w:colFirst="0" w:colLast="0" w:name="_hh4nyh56nqhw" w:id="40"/>
-      <w:bookmarkEnd w:id="40"/>
-      <w:r>
-        <w:rPr>
-          <w:rtl w:val="0"/>
-        </w:rPr>
-        <w:t xml:space="preserve">Researching the Guest</w:t>
+      <w:r>
+        <w:rPr>
+          <w:rtl w:val="0"/>
+        </w:rPr>
+        <w:t xml:space="preserve">There are several purposes served by creating the outline:</w:t>
+      </w:r>
+    </w:p>
+    <w:p>
+      <w:pPr>
+        <w:numPr>
+          <w:ilvl w:val="0"/>
+          <w:numId w:val="30"/>
+        </w:numPr>
+        <w:spacing w:before="200" w:line="240" w:lineRule="auto"/>
+        <w:ind w:left="720" w:hanging="360"/>
+        <w:contextualSpacing w:val="1"/>
+        <w:rPr>
+          <w:u w:val="none"/>
+        </w:rPr>
+      </w:pPr>
+      <w:r>
+        <w:rPr>
+          <w:rtl w:val="0"/>
+        </w:rPr>
+        <w:t xml:space="preserve">To have a set of good questions.  Though you will not use all of them, you will not run out.</w:t>
+      </w:r>
+    </w:p>
+    <w:p>
+      <w:pPr>
+        <w:numPr>
+          <w:ilvl w:val="0"/>
+          <w:numId w:val="30"/>
+        </w:numPr>
+        <w:spacing w:before="200" w:line="240" w:lineRule="auto"/>
+        <w:ind w:left="720" w:hanging="360"/>
+        <w:contextualSpacing w:val="1"/>
+        <w:rPr>
+          <w:u w:val="none"/>
+        </w:rPr>
+      </w:pPr>
+      <w:r>
+        <w:rPr>
+          <w:rtl w:val="0"/>
+        </w:rPr>
+        <w:t xml:space="preserve">For the host to understand enough about the domain to know what they want to cover</w:t>
+      </w:r>
+    </w:p>
+    <w:p>
+      <w:pPr>
+        <w:numPr>
+          <w:ilvl w:val="0"/>
+          <w:numId w:val="30"/>
+        </w:numPr>
+        <w:spacing w:before="200" w:line="240" w:lineRule="auto"/>
+        <w:ind w:left="720" w:hanging="360"/>
+        <w:contextualSpacing w:val="1"/>
+        <w:rPr>
+          <w:u w:val="none"/>
+        </w:rPr>
+      </w:pPr>
+      <w:r>
+        <w:rPr>
+          <w:rtl w:val="0"/>
+        </w:rPr>
+        <w:t xml:space="preserve">To think about the structure of the interview</w:t>
+      </w:r>
+    </w:p>
+    <w:p>
+      <w:pPr>
+        <w:spacing w:before="200" w:line="240" w:lineRule="auto"/>
+        <w:contextualSpacing w:val="0"/>
+      </w:pPr>
+      <w:r>
+        <w:rPr>
+          <w:rtl w:val="0"/>
+        </w:rPr>
+        <w:t xml:space="preserve">But in reality, shows never go according to the outline, for many reasons.</w:t>
+      </w:r>
+    </w:p>
+    <w:p>
+      <w:pPr>
+        <w:numPr>
+          <w:ilvl w:val="0"/>
+          <w:numId w:val="23"/>
+        </w:numPr>
+        <w:spacing w:before="200" w:line="276" w:lineRule="auto"/>
+        <w:ind w:left="720" w:hanging="360"/>
+        <w:contextualSpacing w:val="1"/>
+        <w:rPr>
+          <w:u w:val="none"/>
+        </w:rPr>
+      </w:pPr>
+      <w:r>
+        <w:rPr>
+          <w:rtl w:val="0"/>
+        </w:rPr>
+        <w:t xml:space="preserve">Guests always give longer answers than what you think when you are developing the outline.  I believe that there must be a cognitive bias that occurs with hosts where we all think that the answers will be short and that we think we can predict what the answers will be.  Your outline in most cases will have two to three times more material than you can use. </w:t>
+      </w:r>
+    </w:p>
+    <w:p>
+      <w:pPr>
+        <w:numPr>
+          <w:ilvl w:val="0"/>
+          <w:numId w:val="23"/>
+        </w:numPr>
+        <w:spacing w:before="200" w:line="276" w:lineRule="auto"/>
+        <w:ind w:left="720" w:hanging="360"/>
+        <w:contextualSpacing w:val="1"/>
+        <w:rPr>
+          <w:u w:val="none"/>
+        </w:rPr>
+      </w:pPr>
+      <w:r>
+        <w:rPr>
+          <w:rtl w:val="0"/>
+        </w:rPr>
+        <w:t xml:space="preserve">Guests always go in a different direction than what you think.  Even if your questions are based on the guest’s own books or articles, their responses always contain ideas that you were not expecting.</w:t>
+      </w:r>
+    </w:p>
+    <w:p>
+      <w:pPr>
+        <w:numPr>
+          <w:ilvl w:val="0"/>
+          <w:numId w:val="23"/>
+        </w:numPr>
+        <w:spacing w:before="200" w:line="276" w:lineRule="auto"/>
+        <w:ind w:left="720" w:hanging="360"/>
+        <w:contextualSpacing w:val="1"/>
+        <w:rPr>
+          <w:u w:val="none"/>
+        </w:rPr>
+      </w:pPr>
+      <w:r>
+        <w:rPr>
+          <w:rtl w:val="0"/>
+        </w:rPr>
+        <w:t xml:space="preserve">The guest’s response often suggests a great follow-up question that is different than your next planned question.  For example, “After we built the XYZ we found it did not perform as expected”.  The foll-won would be “Why not?” which is probably not what you had planned.  </w:t>
+      </w:r>
+    </w:p>
+    <w:p>
+      <w:pPr>
+        <w:numPr>
+          <w:ilvl w:val="0"/>
+          <w:numId w:val="23"/>
+        </w:numPr>
+        <w:spacing w:before="200" w:line="276" w:lineRule="auto"/>
+        <w:ind w:left="720" w:hanging="360"/>
+        <w:contextualSpacing w:val="1"/>
+        <w:rPr>
+          <w:u w:val="none"/>
+        </w:rPr>
+      </w:pPr>
+      <w:r>
+        <w:rPr>
+          <w:rtl w:val="0"/>
+        </w:rPr>
+        <w:t xml:space="preserve">Asking the obvious follow-on question gives the interview a more spontaneous flow than asking a series of planned questions.  That does not mean that you should always go for the flow and never ask a planned question. That depends on what you have already covered, what you want to cover, and how much you like the guest’s ideas compared to what you had planned.</w:t>
+      </w:r>
+    </w:p>
+    <w:p>
+      <w:pPr>
+        <w:numPr>
+          <w:ilvl w:val="0"/>
+          <w:numId w:val="23"/>
+        </w:numPr>
+        <w:spacing w:before="200" w:line="276" w:lineRule="auto"/>
+        <w:ind w:left="720" w:hanging="360"/>
+        <w:contextualSpacing w:val="1"/>
+        <w:rPr>
+          <w:u w:val="none"/>
+        </w:rPr>
+      </w:pPr>
+      <w:r>
+        <w:rPr>
+          <w:rtl w:val="0"/>
+        </w:rPr>
+        <w:t xml:space="preserve">The guest’s answer often suggests a follow on question that you planned to use, but much later on in the show.  It is often a good move to go for the follow on because that gives you the best of both - it incorporates your planned material, and, it flows from the guest’s response.  However, it breaks the sequencing of material.  I have found it not uncommon that using this approach I end up using most of my best planned material, but out of the order that I had planned.</w:t>
+      </w:r>
+    </w:p>
+    <w:p>
+      <w:pPr>
+        <w:pStyle w:val="Heading2"/>
+        <w:contextualSpacing w:val="0"/>
+      </w:pPr>
+      <w:bookmarkStart w:colFirst="0" w:colLast="0" w:name="_y6bohebjviw8" w:id="44"/>
+      <w:bookmarkEnd w:id="44"/>
+      <w:r>
+        <w:rPr>
+          <w:rtl w:val="0"/>
+        </w:rPr>
+        <w:t xml:space="preserve">Schedule the Interview</w:t>
       </w:r>
     </w:p>
     <w:p>
       <w:pPr>
         <w:spacing w:before="200" w:lineRule="auto"/>
         <w:contextualSpacing w:val="0"/>
-      </w:pPr>
-      <w:r>
-        <w:rPr>
-          <w:rtl w:val="0"/>
-        </w:rPr>
-        <w:t xml:space="preserve">You can usually find a guest biography on the internet.  If I can, then I put together a short bio and email it to the guest asking for edits.  Often there are no edits.  This reduces the number of things that the guest has to do.  If you cannot find a bio, then ask the guest for a short bio.  You will use this to introduce the guest. </w:t>
-      </w:r>
-    </w:p>
-    <w:p>
-      <w:pPr>
-        <w:contextualSpacing w:val="0"/>
-      </w:pPr>
-      <w:r>
-        <w:rPr>
-          <w:rtl w:val="0"/>
-        </w:rPr>
-      </w:r>
-    </w:p>
-    <w:p>
-      <w:pPr>
-        <w:contextualSpacing w:val="0"/>
-      </w:pPr>
-      <w:r>
-        <w:rPr>
-          <w:rtl w:val="0"/>
-        </w:rPr>
-        <w:t xml:space="preserve">The guest may provide a bio.  Guest bios are often whimsical, witty, and contain metaphors and other tropes, like “was the chief cat herder for a startup”.  Other times, they contain aspirations and life goals and philosophies, such as “tries to make the world a better place”.  Translate the guest-provided into concrete facts such as “Was the CTO of…”, “Founded the company…”, “Held a position as a researcher at …”.</w:t>
+        <w:rPr/>
+      </w:pPr>
+      <w:r>
+        <w:rPr>
+          <w:rtl w:val="0"/>
+        </w:rPr>
+        <w:t xml:space="preserve">Arrange a time directly with your guest.  Interviews can be done in person or over an internet connection. </w:t>
       </w:r>
     </w:p>
     <w:p>
@@ -7240,26 +7674,102 @@
         <w:pStyle w:val="Heading2"/>
         <w:contextualSpacing w:val="0"/>
       </w:pPr>
-      <w:bookmarkStart w:colFirst="0" w:colLast="0" w:name="_y6bohebjviw8" w:id="41"/>
-      <w:bookmarkEnd w:id="41"/>
-      <w:r>
-        <w:rPr>
-          <w:rtl w:val="0"/>
-        </w:rPr>
-        <w:t xml:space="preserve">Schedule the Interview</w:t>
+      <w:bookmarkStart w:colFirst="0" w:colLast="0" w:name="_ojlszqd07yok" w:id="45"/>
+      <w:bookmarkEnd w:id="45"/>
+      <w:r>
+        <w:rPr>
+          <w:rtl w:val="0"/>
+        </w:rPr>
+        <w:t xml:space="preserve">The Host is a Facilitator</w:t>
       </w:r>
     </w:p>
     <w:p>
       <w:pPr>
         <w:spacing w:before="200" w:lineRule="auto"/>
         <w:contextualSpacing w:val="0"/>
+      </w:pPr>
+      <w:r>
+        <w:rPr>
+          <w:rtl w:val="0"/>
+        </w:rPr>
+        <w:t xml:space="preserve">The episode is about the guest -- not about the host.  The host’s job includes the following:</w:t>
+      </w:r>
+    </w:p>
+    <w:p>
+      <w:pPr>
+        <w:contextualSpacing w:val="0"/>
+      </w:pPr>
+      <w:r>
+        <w:rPr>
+          <w:rtl w:val="0"/>
+        </w:rPr>
+      </w:r>
+    </w:p>
+    <w:p>
+      <w:pPr>
+        <w:numPr>
+          <w:ilvl w:val="0"/>
+          <w:numId w:val="4"/>
+        </w:numPr>
+        <w:ind w:left="720" w:hanging="360"/>
+        <w:contextualSpacing w:val="1"/>
         <w:rPr/>
       </w:pPr>
       <w:r>
         <w:rPr>
           <w:rtl w:val="0"/>
         </w:rPr>
-        <w:t xml:space="preserve">Arrange a time directly with your guest.  Interviews can be done in person or over an internet connection. </w:t>
+        <w:t xml:space="preserve">The host’s job is to put the guest in a position to share his or her expertise on the topic with the listeners.  </w:t>
+      </w:r>
+    </w:p>
+    <w:p>
+      <w:pPr>
+        <w:numPr>
+          <w:ilvl w:val="0"/>
+          <w:numId w:val="4"/>
+        </w:numPr>
+        <w:ind w:left="720" w:hanging="360"/>
+        <w:contextualSpacing w:val="1"/>
+        <w:rPr>
+          <w:u w:val="none"/>
+        </w:rPr>
+      </w:pPr>
+      <w:r>
+        <w:rPr>
+          <w:rtl w:val="0"/>
+        </w:rPr>
+        <w:t xml:space="preserve">The host represents the listening audience.  The host directs the guest toward material that the audience will find interesting and away from material that the audience will not care about.  A lot of this happens during the preparation period. </w:t>
+      </w:r>
+    </w:p>
+    <w:p>
+      <w:pPr>
+        <w:numPr>
+          <w:ilvl w:val="0"/>
+          <w:numId w:val="4"/>
+        </w:numPr>
+        <w:ind w:left="720" w:hanging="360"/>
+        <w:contextualSpacing w:val="1"/>
+        <w:rPr>
+          <w:u w:val="none"/>
+        </w:rPr>
+      </w:pPr>
+      <w:r>
+        <w:rPr>
+          <w:rtl w:val="0"/>
+        </w:rPr>
+        <w:t xml:space="preserve">The host manages the time budget of the interview so that everything that is necessary happens within 60 minutes.  There are about 15 things that have to happen within the hour. More on this below. </w:t>
+      </w:r>
+    </w:p>
+    <w:p>
+      <w:pPr>
+        <w:spacing w:before="200" w:lineRule="auto"/>
+        <w:contextualSpacing w:val="0"/>
+      </w:pPr>
+      <w:r>
+        <w:rPr>
+          <w:rtl w:val="0"/>
+        </w:rPr>
+        <w:t xml:space="preserve">The host should sound more like an attentive and curious student.  The host should not come across as trying to demonstrate that they know as much or more than the guest about the topic.  I encourage the host to feel no embarrassment over not knowing something that the guest knows. It is ok for the host to not know something. It is the guest’s job to know everything.  You can also fall back on the time-tested, “The listeners might like you to explain what X is,” which provides plausible deniability to you as the host that you do know what X is. </w:t>
       </w:r>
     </w:p>
     <w:p>
@@ -7267,13 +7777,13 @@
         <w:pStyle w:val="Heading2"/>
         <w:contextualSpacing w:val="0"/>
       </w:pPr>
-      <w:bookmarkStart w:colFirst="0" w:colLast="0" w:name="_ojlszqd07yok" w:id="42"/>
-      <w:bookmarkEnd w:id="42"/>
-      <w:r>
-        <w:rPr>
-          <w:rtl w:val="0"/>
-        </w:rPr>
-        <w:t xml:space="preserve">The Host is a Facilitator</w:t>
+      <w:bookmarkStart w:colFirst="0" w:colLast="0" w:name="_9gifoxin8c1h" w:id="46"/>
+      <w:bookmarkEnd w:id="46"/>
+      <w:r>
+        <w:rPr>
+          <w:rtl w:val="0"/>
+        </w:rPr>
+        <w:t xml:space="preserve">Controversial Issues</w:t>
       </w:r>
     </w:p>
     <w:p>
@@ -7285,72 +7795,64 @@
         <w:rPr>
           <w:rtl w:val="0"/>
         </w:rPr>
-        <w:t xml:space="preserve">The episode is about the guest -- not about the host.  The host’s job includes the following:</w:t>
-      </w:r>
-    </w:p>
-    <w:p>
-      <w:pPr>
-        <w:contextualSpacing w:val="0"/>
-      </w:pPr>
-      <w:r>
-        <w:rPr>
-          <w:rtl w:val="0"/>
-        </w:rPr>
-      </w:r>
-    </w:p>
-    <w:p>
-      <w:pPr>
-        <w:numPr>
-          <w:ilvl w:val="0"/>
-          <w:numId w:val="4"/>
-        </w:numPr>
-        <w:ind w:left="720" w:hanging="360"/>
-        <w:contextualSpacing w:val="1"/>
+        <w:t xml:space="preserve">It is ok to ask some difficult questions about controversial topics.  Let the guest respond but do not debate the guest.  If you pose the question the guest answers, then you have done your job as a journalist.  Maybe the guest adequately addressed the question, maybe, not.  Trust your listeners to decide for themselves whether the guest gave a good enough answer. </w:t>
+      </w:r>
+    </w:p>
+    <w:p>
+      <w:pPr>
+        <w:contextualSpacing w:val="0"/>
+      </w:pPr>
+      <w:r>
+        <w:rPr>
+          <w:rtl w:val="0"/>
+        </w:rPr>
+      </w:r>
+    </w:p>
+    <w:p>
+      <w:pPr>
+        <w:contextualSpacing w:val="0"/>
+      </w:pPr>
+      <w:r>
+        <w:rPr>
+          <w:rtl w:val="0"/>
+        </w:rPr>
+        <w:t xml:space="preserve">The best way to approach a controversial area is do not challenge the guest directly.  Do not ask the question in such a way that it sounds like the host is expecting a specific response.  Acknowledge the controversy, but distance yourself from the issue.  For example, “There has been a lot of controversy about the paired programming.  Some have charged that the it is too costly and does provide benefits.  What is your view on that?” Ask your question, let the guest respond, and move on.  Do not debate the guest.  </w:t>
+      </w:r>
+    </w:p>
+    <w:p>
+      <w:pPr>
+        <w:contextualSpacing w:val="0"/>
+      </w:pPr>
+      <w:r>
+        <w:rPr>
+          <w:rtl w:val="0"/>
+        </w:rPr>
+      </w:r>
+    </w:p>
+    <w:p>
+      <w:pPr>
+        <w:contextualSpacing w:val="0"/>
+      </w:pPr>
+      <w:r>
+        <w:rPr>
+          <w:rtl w:val="0"/>
+        </w:rPr>
+        <w:t xml:space="preserve">Another technique for framing controversial topics is, “Would it be fair to say that &lt;X&gt;?”.  That gives the chance for the guest to dispute the view. </w:t>
+      </w:r>
+    </w:p>
+    <w:p>
+      <w:pPr>
+        <w:pStyle w:val="Heading2"/>
+        <w:contextualSpacing w:val="0"/>
         <w:rPr/>
       </w:pPr>
-      <w:r>
-        <w:rPr>
-          <w:rtl w:val="0"/>
-        </w:rPr>
-        <w:t xml:space="preserve">The host’s job is to put the guest in a position to share his or her expertise on the topic with the listeners.  </w:t>
-      </w:r>
-    </w:p>
-    <w:p>
-      <w:pPr>
-        <w:numPr>
-          <w:ilvl w:val="0"/>
-          <w:numId w:val="4"/>
-        </w:numPr>
-        <w:ind w:left="720" w:hanging="360"/>
-        <w:contextualSpacing w:val="1"/>
-        <w:rPr>
-          <w:u w:val="none"/>
-        </w:rPr>
-      </w:pPr>
-      <w:r>
-        <w:rPr>
-          <w:rtl w:val="0"/>
-        </w:rPr>
-        <w:t xml:space="preserve">The host represents the listening audience.  The host directs the guest toward material that the audience will find interesting and away from material that the audience will not care about.  A lot of this happens during the preparation period. </w:t>
-      </w:r>
-    </w:p>
-    <w:p>
-      <w:pPr>
-        <w:numPr>
-          <w:ilvl w:val="0"/>
-          <w:numId w:val="4"/>
-        </w:numPr>
-        <w:ind w:left="720" w:hanging="360"/>
-        <w:contextualSpacing w:val="1"/>
-        <w:rPr>
-          <w:u w:val="none"/>
-        </w:rPr>
-      </w:pPr>
-      <w:r>
-        <w:rPr>
-          <w:rtl w:val="0"/>
-        </w:rPr>
-        <w:t xml:space="preserve">The host manages the time budget of the interview so that everything that is necessary happens within 60 minutes.  There are about 15 things that have to happen within the hour. More on this below. </w:t>
+      <w:bookmarkStart w:colFirst="0" w:colLast="0" w:name="_nb0fhcrllcli" w:id="47"/>
+      <w:bookmarkEnd w:id="47"/>
+      <w:r>
+        <w:rPr>
+          <w:rtl w:val="0"/>
+        </w:rPr>
+        <w:t xml:space="preserve">Time Management</w:t>
       </w:r>
     </w:p>
     <w:p>
@@ -7362,102 +7864,29 @@
         <w:rPr>
           <w:rtl w:val="0"/>
         </w:rPr>
-        <w:t xml:space="preserve">The host should sound more like an attentive and curious student.  The host should not come across as trying to demonstrate that they know as much or more than the guest about the topic.  I encourage the host to feel no embarrassment over not knowing something that the guest knows. It is ok for the host to not know something. It is the guest’s job to know everything.  You can also fall back on the time-tested, “The listeners might like you to explain what X is,” which provides plausible deniability to you as the host that you do know what X is. </w:t>
-      </w:r>
-    </w:p>
-    <w:p>
-      <w:pPr>
-        <w:pStyle w:val="Heading2"/>
-        <w:contextualSpacing w:val="0"/>
-      </w:pPr>
-      <w:bookmarkStart w:colFirst="0" w:colLast="0" w:name="_9gifoxin8c1h" w:id="43"/>
-      <w:bookmarkEnd w:id="43"/>
-      <w:r>
-        <w:rPr>
-          <w:rtl w:val="0"/>
-        </w:rPr>
-        <w:t xml:space="preserve">Controversial Issues</w:t>
-      </w:r>
-    </w:p>
-    <w:p>
-      <w:pPr>
-        <w:spacing w:before="200" w:lineRule="auto"/>
-        <w:contextualSpacing w:val="0"/>
-      </w:pPr>
-      <w:r>
-        <w:rPr>
-          <w:rtl w:val="0"/>
-        </w:rPr>
-        <w:t xml:space="preserve">It is ok to ask some difficult questions about controversial topics.  Let the guest respond but do not debate the guest.  If you pose the question the guest answers, then you have done your job as a journalist.  Maybe the guest adequately addressed the question, maybe, not.  Trust your listeners to decide for themselves whether the guest gave a good enough answer. </w:t>
-      </w:r>
-    </w:p>
-    <w:p>
-      <w:pPr>
-        <w:contextualSpacing w:val="0"/>
-      </w:pPr>
-      <w:r>
-        <w:rPr>
-          <w:rtl w:val="0"/>
-        </w:rPr>
-      </w:r>
-    </w:p>
-    <w:p>
-      <w:pPr>
-        <w:contextualSpacing w:val="0"/>
-      </w:pPr>
-      <w:r>
-        <w:rPr>
-          <w:rtl w:val="0"/>
-        </w:rPr>
-        <w:t xml:space="preserve">The best way to approach a controversial area is do not challenge the guest directly.  Do not ask the question in such a way that it sounds like the host is expecting a specific response.  Acknowledge the controversy, but distance yourself from the issue.  For example, “There has been a lot of controversy about the paired programming.  Some have charged that the it is too costly and does provide benefits.  What is your view on that?” Ask your question, let the guest respond, and move on.  Do not debate the guest.  </w:t>
-      </w:r>
-    </w:p>
-    <w:p>
-      <w:pPr>
-        <w:contextualSpacing w:val="0"/>
-      </w:pPr>
-      <w:r>
-        <w:rPr>
-          <w:rtl w:val="0"/>
-        </w:rPr>
-      </w:r>
-    </w:p>
-    <w:p>
-      <w:pPr>
-        <w:contextualSpacing w:val="0"/>
-      </w:pPr>
-      <w:r>
-        <w:rPr>
-          <w:rtl w:val="0"/>
-        </w:rPr>
-        <w:t xml:space="preserve">Another technique for framing controversial topics is, “Would it be fair to say that &lt;X&gt;?”.  That gives the chance for the guest to dispute the view. </w:t>
-      </w:r>
-    </w:p>
-    <w:p>
-      <w:pPr>
-        <w:pStyle w:val="Heading2"/>
+        <w:t xml:space="preserve">The format is a one-hour episode but it can run over.  If it goes at least 45 minutes that is enough, and there is no need to cut material if you go 1:05 or 1:10.  </w:t>
+      </w:r>
+    </w:p>
+    <w:p>
+      <w:pPr>
+        <w:contextualSpacing w:val="0"/>
+      </w:pPr>
+      <w:r>
+        <w:rPr>
+          <w:rtl w:val="0"/>
+        </w:rPr>
+      </w:r>
+    </w:p>
+    <w:p>
+      <w:pPr>
         <w:contextualSpacing w:val="0"/>
         <w:rPr/>
       </w:pPr>
-      <w:bookmarkStart w:colFirst="0" w:colLast="0" w:name="_nb0fhcrllcli" w:id="44"/>
-      <w:bookmarkEnd w:id="44"/>
-      <w:r>
-        <w:rPr>
-          <w:rtl w:val="0"/>
-        </w:rPr>
-        <w:t xml:space="preserve">Time Management</w:t>
-      </w:r>
-    </w:p>
-    <w:p>
-      <w:pPr>
-        <w:spacing w:before="200" w:lineRule="auto"/>
-        <w:contextualSpacing w:val="0"/>
-      </w:pPr>
-      <w:r>
-        <w:rPr>
-          <w:rtl w:val="0"/>
-        </w:rPr>
-        <w:t xml:space="preserve">The format is a one-hour episode but it can run over.  If it goes at least 45 minutes that is enough, and there is no need to cut material if you go 1:05 or 1:10.  </w:t>
+      <w:r>
+        <w:rPr>
+          <w:rtl w:val="0"/>
+        </w:rPr>
+        <w:t xml:space="preserve">You can record up to about 70 minutes if there are do-overs or out-of-band meta discussions that will be cut.  It is hard to know while you are recording how much material you will have to cut.  If you record 75 minutes and have to cut the 10 least interesting minutes, that is better than recording 60 and ending up with 45 usable minutes. </w:t>
       </w:r>
     </w:p>
     <w:p>
@@ -7479,28 +7908,6 @@
         <w:rPr>
           <w:rtl w:val="0"/>
         </w:rPr>
-        <w:t xml:space="preserve">You can record up to about 70 minutes if there are do-overs or out-of-band meta discussions that will be cut.  It is hard to know while you are recording how much material you will have to cut.  If you record 75 minutes and have to cut the 10 least interesting minutes, that is better than recording 60 and ending up with 45 usable minutes. </w:t>
-      </w:r>
-    </w:p>
-    <w:p>
-      <w:pPr>
-        <w:contextualSpacing w:val="0"/>
-      </w:pPr>
-      <w:r>
-        <w:rPr>
-          <w:rtl w:val="0"/>
-        </w:rPr>
-      </w:r>
-    </w:p>
-    <w:p>
-      <w:pPr>
-        <w:contextualSpacing w:val="0"/>
-        <w:rPr/>
-      </w:pPr>
-      <w:r>
-        <w:rPr>
-          <w:rtl w:val="0"/>
-        </w:rPr>
         <w:t xml:space="preserve">Time management is very important in getting the episode to come out the way that you want it.  There is an art to this, and you will get better at it as you do more.  The art is to balance out your material over the time you have so that you cover a range of things without spending too much or too little time on any one topic. </w:t>
       </w:r>
     </w:p>
@@ -7524,7 +7931,7 @@
         </w:rPr>
         <w:t xml:space="preserve">Management of your time requires making choices about what are the most important things to cover, fitting those things into the time that you have and deciding what can be left out.  Some of the best films cut significant scenes during editing in order to improve the story flow.  Think, for example, about the film director Peter Jackson’s </w:t>
       </w:r>
-      <w:hyperlink r:id="rId26">
+      <w:hyperlink r:id="rId27">
         <w:r>
           <w:rPr>
             <w:color w:val="1155cc"/>
@@ -7540,7 +7947,7 @@
         </w:rPr>
         <w:t xml:space="preserve">-</w:t>
       </w:r>
-      <w:hyperlink r:id="rId27">
+      <w:hyperlink r:id="rId28">
         <w:r>
           <w:rPr>
             <w:color w:val="1155cc"/>
@@ -7583,8 +7990,8 @@
         <w:pStyle w:val="Heading2"/>
         <w:contextualSpacing w:val="0"/>
       </w:pPr>
-      <w:bookmarkStart w:colFirst="0" w:colLast="0" w:name="_28a2oeceo02o" w:id="45"/>
-      <w:bookmarkEnd w:id="45"/>
+      <w:bookmarkStart w:colFirst="0" w:colLast="0" w:name="_28a2oeceo02o" w:id="48"/>
+      <w:bookmarkEnd w:id="48"/>
       <w:r>
         <w:rPr>
           <w:rtl w:val="0"/>
@@ -7640,7 +8047,7 @@
         </w:rPr>
         <w:t xml:space="preserve">Guests tend to follow </w:t>
       </w:r>
-      <w:hyperlink r:id="rId28">
+      <w:hyperlink r:id="rId29">
         <w:r>
           <w:rPr>
             <w:color w:val="1155cc"/>
@@ -7813,8 +8220,8 @@
         <w:pStyle w:val="Heading2"/>
         <w:contextualSpacing w:val="0"/>
       </w:pPr>
-      <w:bookmarkStart w:colFirst="0" w:colLast="0" w:name="_jpkhz34qyizu" w:id="46"/>
-      <w:bookmarkEnd w:id="46"/>
+      <w:bookmarkStart w:colFirst="0" w:colLast="0" w:name="_jpkhz34qyizu" w:id="49"/>
+      <w:bookmarkEnd w:id="49"/>
       <w:r>
         <w:rPr>
           <w:rtl w:val="0"/>
@@ -7839,8 +8246,8 @@
         <w:pStyle w:val="Heading2"/>
         <w:contextualSpacing w:val="0"/>
       </w:pPr>
-      <w:bookmarkStart w:colFirst="0" w:colLast="0" w:name="_28ewf28dqbno" w:id="47"/>
-      <w:bookmarkEnd w:id="47"/>
+      <w:bookmarkStart w:colFirst="0" w:colLast="0" w:name="_28ewf28dqbno" w:id="50"/>
+      <w:bookmarkEnd w:id="50"/>
       <w:r>
         <w:rPr>
           <w:rtl w:val="0"/>
@@ -7887,8 +8294,8 @@
         <w:pStyle w:val="Heading1"/>
         <w:contextualSpacing w:val="0"/>
       </w:pPr>
-      <w:bookmarkStart w:colFirst="0" w:colLast="0" w:name="_6sj5nzkdhlza" w:id="48"/>
-      <w:bookmarkEnd w:id="48"/>
+      <w:bookmarkStart w:colFirst="0" w:colLast="0" w:name="_6sj5nzkdhlza" w:id="51"/>
+      <w:bookmarkEnd w:id="51"/>
       <w:r>
         <w:rPr>
           <w:rtl w:val="0"/>
@@ -7905,8 +8312,8 @@
         <w:contextualSpacing w:val="0"/>
         <w:rPr/>
       </w:pPr>
-      <w:bookmarkStart w:colFirst="0" w:colLast="0" w:name="_h53h1hk5pp64" w:id="49"/>
-      <w:bookmarkEnd w:id="49"/>
+      <w:bookmarkStart w:colFirst="0" w:colLast="0" w:name="_h53h1hk5pp64" w:id="52"/>
+      <w:bookmarkEnd w:id="52"/>
       <w:r>
         <w:rPr>
           <w:rtl w:val="0"/>
@@ -7932,8 +8339,8 @@
         <w:spacing w:before="200" w:lineRule="auto"/>
         <w:contextualSpacing w:val="0"/>
       </w:pPr>
-      <w:bookmarkStart w:colFirst="0" w:colLast="0" w:name="_67afvsaqf8ay" w:id="50"/>
-      <w:bookmarkEnd w:id="50"/>
+      <w:bookmarkStart w:colFirst="0" w:colLast="0" w:name="_67afvsaqf8ay" w:id="53"/>
+      <w:bookmarkEnd w:id="53"/>
       <w:r>
         <w:rPr>
           <w:rtl w:val="0"/>
@@ -7959,8 +8366,8 @@
         <w:pStyle w:val="Heading2"/>
         <w:contextualSpacing w:val="0"/>
       </w:pPr>
-      <w:bookmarkStart w:colFirst="0" w:colLast="0" w:name="_xdvmfi996yz1" w:id="51"/>
-      <w:bookmarkEnd w:id="51"/>
+      <w:bookmarkStart w:colFirst="0" w:colLast="0" w:name="_xdvmfi996yz1" w:id="54"/>
+      <w:bookmarkEnd w:id="54"/>
       <w:r>
         <w:rPr>
           <w:rtl w:val="0"/>
@@ -7979,7 +8386,7 @@
         </w:rPr>
         <w:t xml:space="preserve">Go through this </w:t>
       </w:r>
-      <w:hyperlink r:id="rId29">
+      <w:hyperlink r:id="rId30">
         <w:r>
           <w:rPr>
             <w:color w:val="1155cc"/>
@@ -8068,8 +8475,8 @@
         <w:pStyle w:val="Heading2"/>
         <w:contextualSpacing w:val="0"/>
       </w:pPr>
-      <w:bookmarkStart w:colFirst="0" w:colLast="0" w:name="_k2xqr3i0vlsr" w:id="52"/>
-      <w:bookmarkEnd w:id="52"/>
+      <w:bookmarkStart w:colFirst="0" w:colLast="0" w:name="_k2xqr3i0vlsr" w:id="55"/>
+      <w:bookmarkEnd w:id="55"/>
       <w:r>
         <w:rPr>
           <w:rtl w:val="0"/>
@@ -8103,7 +8510,7 @@
       <w:pPr>
         <w:numPr>
           <w:ilvl w:val="0"/>
-          <w:numId w:val="24"/>
+          <w:numId w:val="25"/>
         </w:numPr>
         <w:ind w:left="720" w:hanging="360"/>
         <w:contextualSpacing w:val="1"/>
@@ -8120,7 +8527,7 @@
       <w:pPr>
         <w:numPr>
           <w:ilvl w:val="0"/>
-          <w:numId w:val="24"/>
+          <w:numId w:val="25"/>
         </w:numPr>
         <w:ind w:left="720" w:hanging="360"/>
         <w:contextualSpacing w:val="1"/>
@@ -8139,7 +8546,7 @@
       <w:pPr>
         <w:numPr>
           <w:ilvl w:val="0"/>
-          <w:numId w:val="24"/>
+          <w:numId w:val="25"/>
         </w:numPr>
         <w:ind w:left="720" w:hanging="360"/>
         <w:contextualSpacing w:val="1"/>
@@ -8158,7 +8565,7 @@
       <w:pPr>
         <w:numPr>
           <w:ilvl w:val="0"/>
-          <w:numId w:val="24"/>
+          <w:numId w:val="25"/>
         </w:numPr>
         <w:ind w:left="720" w:hanging="360"/>
         <w:contextualSpacing w:val="1"/>
@@ -8177,7 +8584,7 @@
       <w:pPr>
         <w:numPr>
           <w:ilvl w:val="0"/>
-          <w:numId w:val="24"/>
+          <w:numId w:val="25"/>
         </w:numPr>
         <w:ind w:left="720" w:hanging="360"/>
         <w:contextualSpacing w:val="1"/>
@@ -8213,8 +8620,8 @@
         <w:pStyle w:val="Heading2"/>
         <w:contextualSpacing w:val="0"/>
       </w:pPr>
-      <w:bookmarkStart w:colFirst="0" w:colLast="0" w:name="_jp46tpsaan2w" w:id="53"/>
-      <w:bookmarkEnd w:id="53"/>
+      <w:bookmarkStart w:colFirst="0" w:colLast="0" w:name="_jp46tpsaan2w" w:id="56"/>
+      <w:bookmarkEnd w:id="56"/>
       <w:r>
         <w:rPr>
           <w:rtl w:val="0"/>
@@ -8233,7 +8640,7 @@
         </w:rPr>
         <w:t xml:space="preserve">Some episodes are recorded face to face.  This section applies to episodes that are recorded remotely.  Many legal jurisdictions have </w:t>
       </w:r>
-      <w:hyperlink r:id="rId30">
+      <w:hyperlink r:id="rId31">
         <w:r>
           <w:rPr>
             <w:color w:val="1155cc"/>
@@ -8276,8 +8683,8 @@
         <w:pStyle w:val="Heading2"/>
         <w:contextualSpacing w:val="0"/>
       </w:pPr>
-      <w:bookmarkStart w:colFirst="0" w:colLast="0" w:name="_a6vkqsaiknw5" w:id="54"/>
-      <w:bookmarkEnd w:id="54"/>
+      <w:bookmarkStart w:colFirst="0" w:colLast="0" w:name="_a6vkqsaiknw5" w:id="57"/>
+      <w:bookmarkEnd w:id="57"/>
       <w:r>
         <w:rPr>
           <w:rtl w:val="0"/>
@@ -8290,8 +8697,8 @@
         <w:pStyle w:val="Heading3"/>
         <w:contextualSpacing w:val="0"/>
       </w:pPr>
-      <w:bookmarkStart w:colFirst="0" w:colLast="0" w:name="_i5e4gnlheiyg" w:id="55"/>
-      <w:bookmarkEnd w:id="55"/>
+      <w:bookmarkStart w:colFirst="0" w:colLast="0" w:name="_i5e4gnlheiyg" w:id="58"/>
+      <w:bookmarkEnd w:id="58"/>
       <w:r>
         <w:rPr>
           <w:rtl w:val="0"/>
@@ -8328,8 +8735,8 @@
         <w:pStyle w:val="Heading3"/>
         <w:contextualSpacing w:val="0"/>
       </w:pPr>
-      <w:bookmarkStart w:colFirst="0" w:colLast="0" w:name="_qs0nftog141n" w:id="56"/>
-      <w:bookmarkEnd w:id="56"/>
+      <w:bookmarkStart w:colFirst="0" w:colLast="0" w:name="_qs0nftog141n" w:id="59"/>
+      <w:bookmarkEnd w:id="59"/>
       <w:r>
         <w:rPr>
           <w:rtl w:val="0"/>
@@ -8353,7 +8760,7 @@
       <w:pPr>
         <w:numPr>
           <w:ilvl w:val="0"/>
-          <w:numId w:val="31"/>
+          <w:numId w:val="33"/>
         </w:numPr>
         <w:ind w:left="720" w:hanging="360"/>
         <w:contextualSpacing w:val="1"/>
@@ -8396,7 +8803,7 @@
       <w:pPr>
         <w:numPr>
           <w:ilvl w:val="0"/>
-          <w:numId w:val="31"/>
+          <w:numId w:val="33"/>
         </w:numPr>
         <w:ind w:left="720" w:hanging="360"/>
         <w:contextualSpacing w:val="1"/>
@@ -8418,7 +8825,7 @@
       <w:pPr>
         <w:numPr>
           <w:ilvl w:val="1"/>
-          <w:numId w:val="31"/>
+          <w:numId w:val="33"/>
         </w:numPr>
         <w:ind w:left="1440" w:hanging="360"/>
         <w:contextualSpacing w:val="1"/>
@@ -8442,7 +8849,7 @@
       <w:pPr>
         <w:numPr>
           <w:ilvl w:val="1"/>
-          <w:numId w:val="31"/>
+          <w:numId w:val="33"/>
         </w:numPr>
         <w:ind w:left="1440" w:hanging="360"/>
         <w:contextualSpacing w:val="1"/>
@@ -8464,7 +8871,7 @@
       <w:pPr>
         <w:numPr>
           <w:ilvl w:val="1"/>
-          <w:numId w:val="31"/>
+          <w:numId w:val="33"/>
         </w:numPr>
         <w:ind w:left="1440" w:hanging="360"/>
         <w:contextualSpacing w:val="1"/>
@@ -8493,7 +8900,7 @@
       <w:pPr>
         <w:numPr>
           <w:ilvl w:val="0"/>
-          <w:numId w:val="31"/>
+          <w:numId w:val="33"/>
         </w:numPr>
         <w:ind w:left="720" w:hanging="360"/>
         <w:contextualSpacing w:val="1"/>
@@ -8566,7 +8973,7 @@
       <w:pPr>
         <w:numPr>
           <w:ilvl w:val="0"/>
-          <w:numId w:val="31"/>
+          <w:numId w:val="33"/>
         </w:numPr>
         <w:ind w:left="720" w:hanging="360"/>
         <w:contextualSpacing w:val="1"/>
@@ -8588,7 +8995,7 @@
       <w:pPr>
         <w:numPr>
           <w:ilvl w:val="0"/>
-          <w:numId w:val="31"/>
+          <w:numId w:val="33"/>
         </w:numPr>
         <w:ind w:left="720" w:hanging="360"/>
         <w:contextualSpacing w:val="1"/>
@@ -8610,7 +9017,7 @@
       <w:pPr>
         <w:numPr>
           <w:ilvl w:val="0"/>
-          <w:numId w:val="31"/>
+          <w:numId w:val="33"/>
         </w:numPr>
         <w:ind w:left="720" w:hanging="360"/>
         <w:contextualSpacing w:val="1"/>
@@ -8632,7 +9039,7 @@
       <w:pPr>
         <w:numPr>
           <w:ilvl w:val="0"/>
-          <w:numId w:val="31"/>
+          <w:numId w:val="33"/>
         </w:numPr>
         <w:ind w:left="720" w:hanging="360"/>
         <w:contextualSpacing w:val="1"/>
@@ -8654,7 +9061,7 @@
       <w:pPr>
         <w:numPr>
           <w:ilvl w:val="0"/>
-          <w:numId w:val="31"/>
+          <w:numId w:val="33"/>
         </w:numPr>
         <w:ind w:left="720" w:hanging="360"/>
         <w:contextualSpacing w:val="1"/>
@@ -8676,7 +9083,7 @@
       <w:pPr>
         <w:numPr>
           <w:ilvl w:val="1"/>
-          <w:numId w:val="31"/>
+          <w:numId w:val="33"/>
         </w:numPr>
         <w:ind w:left="1440" w:hanging="360"/>
         <w:contextualSpacing w:val="1"/>
@@ -8699,7 +9106,7 @@
       <w:pPr>
         <w:numPr>
           <w:ilvl w:val="1"/>
-          <w:numId w:val="31"/>
+          <w:numId w:val="33"/>
         </w:numPr>
         <w:ind w:left="1440" w:hanging="360"/>
         <w:contextualSpacing w:val="1"/>
@@ -8723,7 +9130,7 @@
       <w:pPr>
         <w:numPr>
           <w:ilvl w:val="1"/>
-          <w:numId w:val="31"/>
+          <w:numId w:val="33"/>
         </w:numPr>
         <w:ind w:left="1440" w:hanging="360"/>
         <w:contextualSpacing w:val="1"/>
@@ -8747,7 +9154,7 @@
       <w:pPr>
         <w:numPr>
           <w:ilvl w:val="1"/>
-          <w:numId w:val="31"/>
+          <w:numId w:val="33"/>
         </w:numPr>
         <w:ind w:left="1440" w:hanging="360"/>
         <w:contextualSpacing w:val="1"/>
@@ -8771,7 +9178,7 @@
       <w:pPr>
         <w:numPr>
           <w:ilvl w:val="1"/>
-          <w:numId w:val="31"/>
+          <w:numId w:val="33"/>
         </w:numPr>
         <w:ind w:left="1440" w:hanging="360"/>
         <w:contextualSpacing w:val="1"/>
@@ -8793,7 +9200,7 @@
       <w:pPr>
         <w:numPr>
           <w:ilvl w:val="0"/>
-          <w:numId w:val="31"/>
+          <w:numId w:val="33"/>
         </w:numPr>
         <w:ind w:left="720" w:hanging="360"/>
         <w:contextualSpacing w:val="1"/>
@@ -8815,7 +9222,7 @@
       <w:pPr>
         <w:numPr>
           <w:ilvl w:val="1"/>
-          <w:numId w:val="31"/>
+          <w:numId w:val="33"/>
         </w:numPr>
         <w:ind w:left="1440" w:hanging="360"/>
         <w:contextualSpacing w:val="1"/>
@@ -8837,7 +9244,7 @@
       <w:pPr>
         <w:numPr>
           <w:ilvl w:val="1"/>
-          <w:numId w:val="31"/>
+          <w:numId w:val="33"/>
         </w:numPr>
         <w:ind w:left="1440" w:hanging="360"/>
         <w:contextualSpacing w:val="1"/>
@@ -8859,7 +9266,7 @@
       <w:pPr>
         <w:numPr>
           <w:ilvl w:val="1"/>
-          <w:numId w:val="31"/>
+          <w:numId w:val="33"/>
         </w:numPr>
         <w:ind w:left="1440" w:hanging="360"/>
         <w:contextualSpacing w:val="1"/>
@@ -8881,7 +9288,7 @@
       <w:pPr>
         <w:numPr>
           <w:ilvl w:val="1"/>
-          <w:numId w:val="31"/>
+          <w:numId w:val="33"/>
         </w:numPr>
         <w:ind w:left="1440" w:hanging="360"/>
         <w:contextualSpacing w:val="1"/>
@@ -8903,7 +9310,7 @@
       <w:pPr>
         <w:numPr>
           <w:ilvl w:val="1"/>
-          <w:numId w:val="31"/>
+          <w:numId w:val="33"/>
         </w:numPr>
         <w:ind w:left="1440" w:hanging="360"/>
         <w:contextualSpacing w:val="1"/>
@@ -8925,7 +9332,7 @@
       <w:pPr>
         <w:numPr>
           <w:ilvl w:val="1"/>
-          <w:numId w:val="31"/>
+          <w:numId w:val="33"/>
         </w:numPr>
         <w:ind w:left="1440" w:hanging="360"/>
         <w:contextualSpacing w:val="1"/>
@@ -8947,7 +9354,7 @@
       <w:pPr>
         <w:numPr>
           <w:ilvl w:val="1"/>
-          <w:numId w:val="31"/>
+          <w:numId w:val="33"/>
         </w:numPr>
         <w:ind w:left="1440" w:hanging="360"/>
         <w:contextualSpacing w:val="1"/>
@@ -8969,7 +9376,7 @@
       <w:pPr>
         <w:numPr>
           <w:ilvl w:val="1"/>
-          <w:numId w:val="31"/>
+          <w:numId w:val="33"/>
         </w:numPr>
         <w:ind w:left="1440" w:hanging="360"/>
         <w:contextualSpacing w:val="1"/>
@@ -8991,7 +9398,7 @@
       <w:pPr>
         <w:numPr>
           <w:ilvl w:val="1"/>
-          <w:numId w:val="31"/>
+          <w:numId w:val="33"/>
         </w:numPr>
         <w:ind w:left="1440" w:hanging="360"/>
         <w:contextualSpacing w:val="1"/>
@@ -9013,7 +9420,7 @@
       <w:pPr>
         <w:numPr>
           <w:ilvl w:val="1"/>
-          <w:numId w:val="31"/>
+          <w:numId w:val="33"/>
         </w:numPr>
         <w:ind w:left="1440" w:hanging="360"/>
         <w:contextualSpacing w:val="1"/>
@@ -9035,7 +9442,7 @@
       <w:pPr>
         <w:numPr>
           <w:ilvl w:val="1"/>
-          <w:numId w:val="31"/>
+          <w:numId w:val="33"/>
         </w:numPr>
         <w:ind w:left="1440" w:hanging="360"/>
         <w:contextualSpacing w:val="1"/>
@@ -9057,7 +9464,7 @@
       <w:pPr>
         <w:numPr>
           <w:ilvl w:val="0"/>
-          <w:numId w:val="31"/>
+          <w:numId w:val="33"/>
         </w:numPr>
         <w:ind w:left="720" w:hanging="360"/>
         <w:contextualSpacing w:val="1"/>
@@ -9079,7 +9486,7 @@
       <w:pPr>
         <w:numPr>
           <w:ilvl w:val="1"/>
-          <w:numId w:val="31"/>
+          <w:numId w:val="33"/>
         </w:numPr>
         <w:ind w:left="1440" w:hanging="360"/>
         <w:contextualSpacing w:val="1"/>
@@ -9101,7 +9508,7 @@
       <w:pPr>
         <w:numPr>
           <w:ilvl w:val="1"/>
-          <w:numId w:val="31"/>
+          <w:numId w:val="33"/>
         </w:numPr>
         <w:ind w:left="1440" w:hanging="360"/>
         <w:contextualSpacing w:val="1"/>
@@ -9123,7 +9530,7 @@
       <w:pPr>
         <w:numPr>
           <w:ilvl w:val="2"/>
-          <w:numId w:val="31"/>
+          <w:numId w:val="33"/>
         </w:numPr>
         <w:ind w:left="2160" w:hanging="360"/>
         <w:contextualSpacing w:val="1"/>
@@ -9145,7 +9552,7 @@
       <w:pPr>
         <w:numPr>
           <w:ilvl w:val="2"/>
-          <w:numId w:val="31"/>
+          <w:numId w:val="33"/>
         </w:numPr>
         <w:ind w:left="2160" w:hanging="360"/>
         <w:contextualSpacing w:val="1"/>
@@ -9167,7 +9574,7 @@
       <w:pPr>
         <w:numPr>
           <w:ilvl w:val="2"/>
-          <w:numId w:val="31"/>
+          <w:numId w:val="33"/>
         </w:numPr>
         <w:ind w:left="2160" w:hanging="360"/>
         <w:contextualSpacing w:val="1"/>
@@ -9189,7 +9596,7 @@
       <w:pPr>
         <w:numPr>
           <w:ilvl w:val="2"/>
-          <w:numId w:val="31"/>
+          <w:numId w:val="33"/>
         </w:numPr>
         <w:ind w:left="2160" w:hanging="360"/>
         <w:contextualSpacing w:val="1"/>
@@ -9211,7 +9618,7 @@
       <w:pPr>
         <w:numPr>
           <w:ilvl w:val="2"/>
-          <w:numId w:val="31"/>
+          <w:numId w:val="33"/>
         </w:numPr>
         <w:ind w:left="2160" w:hanging="360"/>
         <w:contextualSpacing w:val="1"/>
@@ -9233,7 +9640,7 @@
       <w:pPr>
         <w:numPr>
           <w:ilvl w:val="1"/>
-          <w:numId w:val="31"/>
+          <w:numId w:val="33"/>
         </w:numPr>
         <w:ind w:left="1440" w:hanging="360"/>
         <w:contextualSpacing w:val="1"/>
@@ -9255,7 +9662,7 @@
       <w:pPr>
         <w:numPr>
           <w:ilvl w:val="2"/>
-          <w:numId w:val="31"/>
+          <w:numId w:val="33"/>
         </w:numPr>
         <w:ind w:left="2160" w:hanging="360"/>
         <w:contextualSpacing w:val="1"/>
@@ -9277,7 +9684,7 @@
       <w:pPr>
         <w:numPr>
           <w:ilvl w:val="2"/>
-          <w:numId w:val="31"/>
+          <w:numId w:val="33"/>
         </w:numPr>
         <w:ind w:left="2160" w:hanging="360"/>
         <w:contextualSpacing w:val="1"/>
@@ -9299,7 +9706,7 @@
       <w:pPr>
         <w:numPr>
           <w:ilvl w:val="2"/>
-          <w:numId w:val="31"/>
+          <w:numId w:val="33"/>
         </w:numPr>
         <w:ind w:left="2160" w:hanging="360"/>
         <w:contextualSpacing w:val="1"/>
@@ -9321,7 +9728,7 @@
       <w:pPr>
         <w:numPr>
           <w:ilvl w:val="2"/>
-          <w:numId w:val="31"/>
+          <w:numId w:val="33"/>
         </w:numPr>
         <w:ind w:left="2160" w:hanging="360"/>
         <w:contextualSpacing w:val="1"/>
@@ -9343,7 +9750,7 @@
       <w:pPr>
         <w:numPr>
           <w:ilvl w:val="1"/>
-          <w:numId w:val="31"/>
+          <w:numId w:val="33"/>
         </w:numPr>
         <w:ind w:left="1440" w:hanging="360"/>
         <w:contextualSpacing w:val="1"/>
@@ -9365,7 +9772,7 @@
       <w:pPr>
         <w:numPr>
           <w:ilvl w:val="0"/>
-          <w:numId w:val="31"/>
+          <w:numId w:val="33"/>
         </w:numPr>
         <w:ind w:left="720" w:hanging="360"/>
         <w:contextualSpacing w:val="1"/>
@@ -9387,7 +9794,7 @@
       <w:pPr>
         <w:numPr>
           <w:ilvl w:val="0"/>
-          <w:numId w:val="31"/>
+          <w:numId w:val="33"/>
         </w:numPr>
         <w:ind w:left="720" w:hanging="360"/>
         <w:contextualSpacing w:val="1"/>
@@ -9409,7 +9816,7 @@
       <w:pPr>
         <w:numPr>
           <w:ilvl w:val="0"/>
-          <w:numId w:val="31"/>
+          <w:numId w:val="33"/>
         </w:numPr>
         <w:ind w:left="720" w:hanging="360"/>
         <w:contextualSpacing w:val="1"/>
@@ -9441,7 +9848,7 @@
       <w:pPr>
         <w:numPr>
           <w:ilvl w:val="0"/>
-          <w:numId w:val="31"/>
+          <w:numId w:val="33"/>
         </w:numPr>
         <w:ind w:left="720" w:hanging="360"/>
         <w:contextualSpacing w:val="1"/>
@@ -9464,8 +9871,8 @@
         <w:pStyle w:val="Heading3"/>
         <w:contextualSpacing w:val="0"/>
       </w:pPr>
-      <w:bookmarkStart w:colFirst="0" w:colLast="0" w:name="_mxigygc00r45" w:id="57"/>
-      <w:bookmarkEnd w:id="57"/>
+      <w:bookmarkStart w:colFirst="0" w:colLast="0" w:name="_mxigygc00r45" w:id="60"/>
+      <w:bookmarkEnd w:id="60"/>
       <w:r>
         <w:rPr>
           <w:rtl w:val="0"/>
@@ -9484,7 +9891,7 @@
         </w:rPr>
         <w:t xml:space="preserve">We use a </w:t>
       </w:r>
-      <w:hyperlink r:id="rId31">
+      <w:hyperlink r:id="rId32">
         <w:r>
           <w:rPr>
             <w:color w:val="1155cc"/>
@@ -9565,7 +9972,7 @@
         </w:rPr>
         <w:t xml:space="preserve">Email: </w:t>
       </w:r>
-      <w:hyperlink r:id="rId32">
+      <w:hyperlink r:id="rId33">
         <w:r>
           <w:rPr>
             <w:rFonts w:ascii="Courier New" w:cs="Courier New" w:eastAsia="Courier New" w:hAnsi="Courier New"/>
@@ -9653,8 +10060,8 @@
         <w:pStyle w:val="Heading2"/>
         <w:contextualSpacing w:val="0"/>
       </w:pPr>
-      <w:bookmarkStart w:colFirst="0" w:colLast="0" w:name="_2hwjab7bpv5r" w:id="58"/>
-      <w:bookmarkEnd w:id="58"/>
+      <w:bookmarkStart w:colFirst="0" w:colLast="0" w:name="_2hwjab7bpv5r" w:id="61"/>
+      <w:bookmarkEnd w:id="61"/>
       <w:r>
         <w:rPr>
           <w:rtl w:val="0"/>
@@ -9679,8 +10086,8 @@
         <w:pStyle w:val="Heading3"/>
         <w:contextualSpacing w:val="0"/>
       </w:pPr>
-      <w:bookmarkStart w:colFirst="0" w:colLast="0" w:name="_7re8fmvqoy57" w:id="59"/>
-      <w:bookmarkEnd w:id="59"/>
+      <w:bookmarkStart w:colFirst="0" w:colLast="0" w:name="_7re8fmvqoy57" w:id="62"/>
+      <w:bookmarkEnd w:id="62"/>
       <w:r>
         <w:rPr>
           <w:rtl w:val="0"/>
@@ -9809,8 +10216,8 @@
         <w:spacing w:before="200" w:lineRule="auto"/>
         <w:contextualSpacing w:val="0"/>
       </w:pPr>
-      <w:bookmarkStart w:colFirst="0" w:colLast="0" w:name="_ix8i26lb66wt" w:id="60"/>
-      <w:bookmarkEnd w:id="60"/>
+      <w:bookmarkStart w:colFirst="0" w:colLast="0" w:name="_ix8i26lb66wt" w:id="63"/>
+      <w:bookmarkEnd w:id="63"/>
       <w:r>
         <w:rPr>
           <w:rtl w:val="0"/>
@@ -9835,8 +10242,8 @@
         <w:pStyle w:val="Heading3"/>
         <w:contextualSpacing w:val="0"/>
       </w:pPr>
-      <w:bookmarkStart w:colFirst="0" w:colLast="0" w:name="_113lp7l5uiw7" w:id="61"/>
-      <w:bookmarkEnd w:id="61"/>
+      <w:bookmarkStart w:colFirst="0" w:colLast="0" w:name="_113lp7l5uiw7" w:id="64"/>
+      <w:bookmarkEnd w:id="64"/>
       <w:r>
         <w:rPr>
           <w:rtl w:val="0"/>
@@ -9933,8 +10340,8 @@
         <w:pStyle w:val="Heading3"/>
         <w:contextualSpacing w:val="0"/>
       </w:pPr>
-      <w:bookmarkStart w:colFirst="0" w:colLast="0" w:name="_n9uz3d75yurx" w:id="62"/>
-      <w:bookmarkEnd w:id="62"/>
+      <w:bookmarkStart w:colFirst="0" w:colLast="0" w:name="_n9uz3d75yurx" w:id="65"/>
+      <w:bookmarkEnd w:id="65"/>
       <w:r>
         <w:rPr>
           <w:rtl w:val="0"/>
@@ -10022,8 +10429,8 @@
         <w:pStyle w:val="Heading3"/>
         <w:contextualSpacing w:val="0"/>
       </w:pPr>
-      <w:bookmarkStart w:colFirst="0" w:colLast="0" w:name="_wvt0t3fqezts" w:id="63"/>
-      <w:bookmarkEnd w:id="63"/>
+      <w:bookmarkStart w:colFirst="0" w:colLast="0" w:name="_wvt0t3fqezts" w:id="66"/>
+      <w:bookmarkEnd w:id="66"/>
       <w:r>
         <w:rPr>
           <w:rtl w:val="0"/>
@@ -10224,8 +10631,8 @@
         <w:pStyle w:val="Heading3"/>
         <w:contextualSpacing w:val="0"/>
       </w:pPr>
-      <w:bookmarkStart w:colFirst="0" w:colLast="0" w:name="_gd52xd9ey02x" w:id="64"/>
-      <w:bookmarkEnd w:id="64"/>
+      <w:bookmarkStart w:colFirst="0" w:colLast="0" w:name="_gd52xd9ey02x" w:id="67"/>
+      <w:bookmarkEnd w:id="67"/>
       <w:r>
         <w:rPr>
           <w:rtl w:val="0"/>
@@ -10270,7 +10677,7 @@
       <w:pPr>
         <w:numPr>
           <w:ilvl w:val="0"/>
-          <w:numId w:val="23"/>
+          <w:numId w:val="24"/>
         </w:numPr>
         <w:ind w:left="720" w:hanging="360"/>
         <w:contextualSpacing w:val="1"/>
@@ -10282,14 +10689,14 @@
         <w:rPr>
           <w:rtl w:val="0"/>
         </w:rPr>
-        <w:t xml:space="preserve">Setup what you are going to do:</w:t>
+        <w:t xml:space="preserve">Set up what you are going to do:</w:t>
       </w:r>
     </w:p>
     <w:p>
       <w:pPr>
         <w:numPr>
           <w:ilvl w:val="1"/>
-          <w:numId w:val="23"/>
+          <w:numId w:val="24"/>
         </w:numPr>
         <w:ind w:left="1440" w:hanging="360"/>
         <w:contextualSpacing w:val="1"/>
@@ -10308,7 +10715,7 @@
       <w:pPr>
         <w:numPr>
           <w:ilvl w:val="1"/>
-          <w:numId w:val="23"/>
+          <w:numId w:val="24"/>
         </w:numPr>
         <w:ind w:left="1440" w:hanging="360"/>
         <w:contextualSpacing w:val="1"/>
@@ -10327,7 +10734,7 @@
       <w:pPr>
         <w:numPr>
           <w:ilvl w:val="1"/>
-          <w:numId w:val="23"/>
+          <w:numId w:val="24"/>
         </w:numPr>
         <w:ind w:left="1440" w:hanging="360"/>
         <w:contextualSpacing w:val="1"/>
@@ -10346,7 +10753,7 @@
       <w:pPr>
         <w:numPr>
           <w:ilvl w:val="0"/>
-          <w:numId w:val="23"/>
+          <w:numId w:val="24"/>
         </w:numPr>
         <w:ind w:left="720" w:hanging="360"/>
         <w:contextualSpacing w:val="1"/>
@@ -10365,7 +10772,7 @@
       <w:pPr>
         <w:numPr>
           <w:ilvl w:val="0"/>
-          <w:numId w:val="23"/>
+          <w:numId w:val="24"/>
         </w:numPr>
         <w:ind w:left="720" w:hanging="360"/>
         <w:contextualSpacing w:val="1"/>
@@ -10384,7 +10791,7 @@
       <w:pPr>
         <w:numPr>
           <w:ilvl w:val="1"/>
-          <w:numId w:val="23"/>
+          <w:numId w:val="24"/>
         </w:numPr>
         <w:ind w:left="1440" w:hanging="360"/>
         <w:contextualSpacing w:val="1"/>
@@ -10403,7 +10810,7 @@
       <w:pPr>
         <w:numPr>
           <w:ilvl w:val="1"/>
-          <w:numId w:val="23"/>
+          <w:numId w:val="24"/>
         </w:numPr>
         <w:ind w:left="1440" w:hanging="360"/>
         <w:contextualSpacing w:val="1"/>
@@ -10422,7 +10829,7 @@
       <w:pPr>
         <w:numPr>
           <w:ilvl w:val="1"/>
-          <w:numId w:val="23"/>
+          <w:numId w:val="24"/>
         </w:numPr>
         <w:ind w:left="1440" w:hanging="360"/>
         <w:contextualSpacing w:val="1"/>
@@ -10526,8 +10933,8 @@
         <w:pStyle w:val="Heading3"/>
         <w:contextualSpacing w:val="0"/>
       </w:pPr>
-      <w:bookmarkStart w:colFirst="0" w:colLast="0" w:name="_6h8drav2aobm" w:id="65"/>
-      <w:bookmarkEnd w:id="65"/>
+      <w:bookmarkStart w:colFirst="0" w:colLast="0" w:name="_6h8drav2aobm" w:id="68"/>
+      <w:bookmarkEnd w:id="68"/>
       <w:r>
         <w:rPr>
           <w:rtl w:val="0"/>
@@ -10731,8 +11138,8 @@
         <w:pStyle w:val="Heading3"/>
         <w:contextualSpacing w:val="0"/>
       </w:pPr>
-      <w:bookmarkStart w:colFirst="0" w:colLast="0" w:name="_7n4pslr8ksel" w:id="66"/>
-      <w:bookmarkEnd w:id="66"/>
+      <w:bookmarkStart w:colFirst="0" w:colLast="0" w:name="_7n4pslr8ksel" w:id="69"/>
+      <w:bookmarkEnd w:id="69"/>
       <w:r>
         <w:rPr>
           <w:rtl w:val="0"/>
@@ -10768,7 +11175,7 @@
       <w:pPr>
         <w:numPr>
           <w:ilvl w:val="0"/>
-          <w:numId w:val="25"/>
+          <w:numId w:val="26"/>
         </w:numPr>
         <w:spacing w:before="200" w:lineRule="auto"/>
         <w:ind w:left="720" w:hanging="360"/>
@@ -10788,7 +11195,7 @@
       <w:pPr>
         <w:numPr>
           <w:ilvl w:val="0"/>
-          <w:numId w:val="25"/>
+          <w:numId w:val="26"/>
         </w:numPr>
         <w:spacing w:before="200" w:lineRule="auto"/>
         <w:ind w:left="720" w:hanging="360"/>
@@ -10808,7 +11215,7 @@
       <w:pPr>
         <w:numPr>
           <w:ilvl w:val="0"/>
-          <w:numId w:val="25"/>
+          <w:numId w:val="26"/>
         </w:numPr>
         <w:spacing w:before="200" w:lineRule="auto"/>
         <w:ind w:left="720" w:hanging="360"/>
@@ -10828,7 +11235,7 @@
       <w:pPr>
         <w:numPr>
           <w:ilvl w:val="0"/>
-          <w:numId w:val="25"/>
+          <w:numId w:val="26"/>
         </w:numPr>
         <w:spacing w:before="200" w:lineRule="auto"/>
         <w:ind w:left="720" w:hanging="360"/>
@@ -10866,8 +11273,8 @@
         <w:pStyle w:val="Heading3"/>
         <w:contextualSpacing w:val="0"/>
       </w:pPr>
-      <w:bookmarkStart w:colFirst="0" w:colLast="0" w:name="_vrzvxgpjoyxm" w:id="67"/>
-      <w:bookmarkEnd w:id="67"/>
+      <w:bookmarkStart w:colFirst="0" w:colLast="0" w:name="_vrzvxgpjoyxm" w:id="70"/>
+      <w:bookmarkEnd w:id="70"/>
       <w:r>
         <w:rPr>
           <w:rtl w:val="0"/>
@@ -10912,8 +11319,8 @@
         <w:pStyle w:val="Heading3"/>
         <w:contextualSpacing w:val="0"/>
       </w:pPr>
-      <w:bookmarkStart w:colFirst="0" w:colLast="0" w:name="_ibv2oggvc068" w:id="68"/>
-      <w:bookmarkEnd w:id="68"/>
+      <w:bookmarkStart w:colFirst="0" w:colLast="0" w:name="_ibv2oggvc068" w:id="71"/>
+      <w:bookmarkEnd w:id="71"/>
       <w:r>
         <w:rPr>
           <w:rtl w:val="0"/>
@@ -10950,8 +11357,8 @@
         <w:pStyle w:val="Heading3"/>
         <w:contextualSpacing w:val="0"/>
       </w:pPr>
-      <w:bookmarkStart w:colFirst="0" w:colLast="0" w:name="_qwheofgh3hlb" w:id="69"/>
-      <w:bookmarkEnd w:id="69"/>
+      <w:bookmarkStart w:colFirst="0" w:colLast="0" w:name="_qwheofgh3hlb" w:id="72"/>
+      <w:bookmarkEnd w:id="72"/>
       <w:r>
         <w:rPr>
           <w:rtl w:val="0"/>
@@ -10970,7 +11377,7 @@
         </w:rPr>
         <w:t xml:space="preserve">I often make a statement, or </w:t>
       </w:r>
-      <w:hyperlink r:id="rId33">
+      <w:hyperlink r:id="rId34">
         <w:r>
           <w:rPr>
             <w:color w:val="1155cc"/>
@@ -11009,8 +11416,8 @@
         <w:pStyle w:val="Heading3"/>
         <w:contextualSpacing w:val="0"/>
       </w:pPr>
-      <w:bookmarkStart w:colFirst="0" w:colLast="0" w:name="_2wv53su6cx7h" w:id="70"/>
-      <w:bookmarkEnd w:id="70"/>
+      <w:bookmarkStart w:colFirst="0" w:colLast="0" w:name="_2wv53su6cx7h" w:id="73"/>
+      <w:bookmarkEnd w:id="73"/>
       <w:r>
         <w:rPr>
           <w:rtl w:val="0"/>
@@ -11035,8 +11442,95 @@
         <w:pStyle w:val="Heading2"/>
         <w:contextualSpacing w:val="0"/>
       </w:pPr>
-      <w:bookmarkStart w:colFirst="0" w:colLast="0" w:name="_z6i2uepsyemv" w:id="71"/>
-      <w:bookmarkEnd w:id="71"/>
+      <w:bookmarkStart w:colFirst="0" w:colLast="0" w:name="_5yzrwfvnl7mn" w:id="74"/>
+      <w:bookmarkEnd w:id="74"/>
+      <w:r>
+        <w:rPr>
+          <w:rtl w:val="0"/>
+        </w:rPr>
+        <w:t xml:space="preserve">Flow versus Planned</w:t>
+      </w:r>
+    </w:p>
+    <w:p>
+      <w:pPr>
+        <w:spacing w:before="200" w:lineRule="auto"/>
+        <w:contextualSpacing w:val="0"/>
+      </w:pPr>
+      <w:r>
+        <w:rPr>
+          <w:rtl w:val="0"/>
+        </w:rPr>
+        <w:t xml:space="preserve">You go into the recording with a plan based on your outline.  But shows never go as planned, which I discussed </w:t>
+      </w:r>
+      <w:hyperlink w:anchor="_a5sn1whvioey">
+        <w:r>
+          <w:rPr>
+            <w:color w:val="1155cc"/>
+            <w:u w:val="single"/>
+            <w:rtl w:val="0"/>
+          </w:rPr>
+          <w:t xml:space="preserve">above</w:t>
+        </w:r>
+      </w:hyperlink>
+      <w:r>
+        <w:rPr>
+          <w:rtl w:val="0"/>
+        </w:rPr>
+        <w:t xml:space="preserve">.  During the show you will have many chances to make the decision of going with the direction the guest is going with a follow-up, sticking to your planned material, or a mix of the two.  You often end up using your planned material but not in the same order that you planned.  </w:t>
+      </w:r>
+    </w:p>
+    <w:p>
+      <w:pPr>
+        <w:spacing w:before="200" w:lineRule="auto"/>
+        <w:contextualSpacing w:val="0"/>
+      </w:pPr>
+      <w:r>
+        <w:rPr>
+          <w:rtl w:val="0"/>
+        </w:rPr>
+        <w:t xml:space="preserve">Do not think that you must stick with your planned material.  The outline helps you prepare to do a good show, but when you are recording the show, do not stick to the outline if something better comes along.  Sticking to the outline no matter what the guest says results in a lot of great opportunities for follow-up questions being dropped.  The interview ends up sounding robotic and gives the impression that the host is not listening to the guest. </w:t>
+      </w:r>
+    </w:p>
+    <w:p>
+      <w:pPr>
+        <w:spacing w:before="200" w:lineRule="auto"/>
+        <w:contextualSpacing w:val="0"/>
+      </w:pPr>
+      <w:r>
+        <w:rPr>
+          <w:rtl w:val="0"/>
+        </w:rPr>
+        <w:t xml:space="preserve">You need not always follow the guest, either.  The guest may continue down a particular direction that would end up taking too much time out of the show.  There are points where the best move is cut off a series of follow-on questions with </w:t>
+      </w:r>
+      <w:hyperlink w:anchor="_n9uz3d75yurx">
+        <w:r>
+          <w:rPr>
+            <w:color w:val="1155cc"/>
+            <w:u w:val="single"/>
+            <w:rtl w:val="0"/>
+          </w:rPr>
+          <w:t xml:space="preserve">a transition</w:t>
+        </w:r>
+      </w:hyperlink>
+      <w:r>
+        <w:rPr>
+          <w:rtl w:val="0"/>
+        </w:rPr>
+        <w:t xml:space="preserve"> back to a planned topic. </w:t>
+      </w:r>
+      <w:r>
+        <w:rPr>
+          <w:rtl w:val="0"/>
+        </w:rPr>
+      </w:r>
+    </w:p>
+    <w:p>
+      <w:pPr>
+        <w:pStyle w:val="Heading2"/>
+        <w:contextualSpacing w:val="0"/>
+      </w:pPr>
+      <w:bookmarkStart w:colFirst="0" w:colLast="0" w:name="_z6i2uepsyemv" w:id="75"/>
+      <w:bookmarkEnd w:id="75"/>
       <w:r>
         <w:rPr>
           <w:rtl w:val="0"/>
@@ -11103,8 +11597,8 @@
         <w:pStyle w:val="Heading1"/>
         <w:contextualSpacing w:val="0"/>
       </w:pPr>
-      <w:bookmarkStart w:colFirst="0" w:colLast="0" w:name="_51hvaehxqrfj" w:id="72"/>
-      <w:bookmarkEnd w:id="72"/>
+      <w:bookmarkStart w:colFirst="0" w:colLast="0" w:name="_51hvaehxqrfj" w:id="76"/>
+      <w:bookmarkEnd w:id="76"/>
       <w:r>
         <w:rPr>
           <w:rtl w:val="0"/>
@@ -11176,8 +11670,8 @@
         <w:pStyle w:val="Heading1"/>
         <w:contextualSpacing w:val="0"/>
       </w:pPr>
-      <w:bookmarkStart w:colFirst="0" w:colLast="0" w:name="_hghumukxhdkv" w:id="73"/>
-      <w:bookmarkEnd w:id="73"/>
+      <w:bookmarkStart w:colFirst="0" w:colLast="0" w:name="_hghumukxhdkv" w:id="77"/>
+      <w:bookmarkEnd w:id="77"/>
       <w:r>
         <w:rPr>
           <w:rtl w:val="0"/>
@@ -11364,8 +11858,8 @@
         <w:spacing w:after="220" w:line="288" w:lineRule="auto"/>
         <w:contextualSpacing w:val="0"/>
       </w:pPr>
-      <w:bookmarkStart w:colFirst="0" w:colLast="0" w:name="_lnygtscctv6t" w:id="74"/>
-      <w:bookmarkEnd w:id="74"/>
+      <w:bookmarkStart w:colFirst="0" w:colLast="0" w:name="_lnygtscctv6t" w:id="78"/>
+      <w:bookmarkEnd w:id="78"/>
       <w:r>
         <w:rPr>
           <w:rtl w:val="0"/>
@@ -11383,7 +11877,7 @@
         </w:rPr>
         <w:t xml:space="preserve">This work is licensed under the </w:t>
       </w:r>
-      <w:hyperlink r:id="rId34">
+      <w:hyperlink r:id="rId35">
         <w:r>
           <w:rPr>
             <w:color w:val="1155cc"/>
@@ -11399,7 +11893,7 @@
         </w:rPr>
         <w:t xml:space="preserve">. Please refer to the </w:t>
       </w:r>
-      <w:hyperlink r:id="rId35">
+      <w:hyperlink r:id="rId36">
         <w:r>
           <w:rPr>
             <w:color w:val="1155cc"/>
@@ -11424,7 +11918,7 @@
     </w:p>
     <w:sectPr>
       <w:pgSz w:h="15840" w:w="12240"/>
-      <w:pgMar w:bottom="1440" w:top="1440" w:left="1440" w:right="1440"/>
+      <w:pgMar w:bottom="1440" w:top="1440" w:left="1440" w:right="1440" w:header="0"/>
       <w:pgNumType w:start="1"/>
     </w:sectPr>
   </w:body>
@@ -13845,6 +14339,116 @@
   <w:abstractNum w:abstractNumId="23">
     <w:lvl w:ilvl="0">
       <w:start w:val="1"/>
+      <w:numFmt w:val="bullet"/>
+      <w:lvlText w:val="●"/>
+      <w:lvlJc w:val="left"/>
+      <w:pPr>
+        <w:ind w:left="720" w:firstLine="360"/>
+      </w:pPr>
+      <w:rPr>
+        <w:u w:val="none"/>
+      </w:rPr>
+    </w:lvl>
+    <w:lvl w:ilvl="1">
+      <w:start w:val="1"/>
+      <w:numFmt w:val="bullet"/>
+      <w:lvlText w:val="○"/>
+      <w:lvlJc w:val="left"/>
+      <w:pPr>
+        <w:ind w:left="1440" w:firstLine="1080"/>
+      </w:pPr>
+      <w:rPr>
+        <w:u w:val="none"/>
+      </w:rPr>
+    </w:lvl>
+    <w:lvl w:ilvl="2">
+      <w:start w:val="1"/>
+      <w:numFmt w:val="bullet"/>
+      <w:lvlText w:val="■"/>
+      <w:lvlJc w:val="left"/>
+      <w:pPr>
+        <w:ind w:left="2160" w:firstLine="1800"/>
+      </w:pPr>
+      <w:rPr>
+        <w:u w:val="none"/>
+      </w:rPr>
+    </w:lvl>
+    <w:lvl w:ilvl="3">
+      <w:start w:val="1"/>
+      <w:numFmt w:val="bullet"/>
+      <w:lvlText w:val="●"/>
+      <w:lvlJc w:val="left"/>
+      <w:pPr>
+        <w:ind w:left="2880" w:firstLine="2520"/>
+      </w:pPr>
+      <w:rPr>
+        <w:u w:val="none"/>
+      </w:rPr>
+    </w:lvl>
+    <w:lvl w:ilvl="4">
+      <w:start w:val="1"/>
+      <w:numFmt w:val="bullet"/>
+      <w:lvlText w:val="○"/>
+      <w:lvlJc w:val="left"/>
+      <w:pPr>
+        <w:ind w:left="3600" w:firstLine="3240"/>
+      </w:pPr>
+      <w:rPr>
+        <w:u w:val="none"/>
+      </w:rPr>
+    </w:lvl>
+    <w:lvl w:ilvl="5">
+      <w:start w:val="1"/>
+      <w:numFmt w:val="bullet"/>
+      <w:lvlText w:val="■"/>
+      <w:lvlJc w:val="left"/>
+      <w:pPr>
+        <w:ind w:left="4320" w:firstLine="3960"/>
+      </w:pPr>
+      <w:rPr>
+        <w:u w:val="none"/>
+      </w:rPr>
+    </w:lvl>
+    <w:lvl w:ilvl="6">
+      <w:start w:val="1"/>
+      <w:numFmt w:val="bullet"/>
+      <w:lvlText w:val="●"/>
+      <w:lvlJc w:val="left"/>
+      <w:pPr>
+        <w:ind w:left="5040" w:firstLine="4680"/>
+      </w:pPr>
+      <w:rPr>
+        <w:u w:val="none"/>
+      </w:rPr>
+    </w:lvl>
+    <w:lvl w:ilvl="7">
+      <w:start w:val="1"/>
+      <w:numFmt w:val="bullet"/>
+      <w:lvlText w:val="○"/>
+      <w:lvlJc w:val="left"/>
+      <w:pPr>
+        <w:ind w:left="5760" w:firstLine="5400"/>
+      </w:pPr>
+      <w:rPr>
+        <w:u w:val="none"/>
+      </w:rPr>
+    </w:lvl>
+    <w:lvl w:ilvl="8">
+      <w:start w:val="1"/>
+      <w:numFmt w:val="bullet"/>
+      <w:lvlText w:val="■"/>
+      <w:lvlJc w:val="left"/>
+      <w:pPr>
+        <w:ind w:left="6480" w:firstLine="6120"/>
+      </w:pPr>
+      <w:rPr>
+        <w:u w:val="none"/>
+      </w:rPr>
+    </w:lvl>
+  </w:abstractNum>
+  <w:abstractNum w:abstractNumId="24">
+    <w:lvl w:ilvl="0">
+      <w:start w:val="1"/>
       <w:numFmt w:val="decimal"/>
       <w:lvlText w:val="%1."/>
       <w:lvlJc w:val="left"/>
@@ -13952,7 +14556,7 @@
       </w:rPr>
     </w:lvl>
   </w:abstractNum>
-  <w:abstractNum w:abstractNumId="24">
+  <w:abstractNum w:abstractNumId="25">
     <w:lvl w:ilvl="0">
       <w:start w:val="1"/>
       <w:numFmt w:val="decimal"/>
@@ -14062,7 +14666,7 @@
       </w:rPr>
     </w:lvl>
   </w:abstractNum>
-  <w:abstractNum w:abstractNumId="25">
+  <w:abstractNum w:abstractNumId="26">
     <w:lvl w:ilvl="0">
       <w:start w:val="1"/>
       <w:numFmt w:val="decimal"/>
@@ -14172,7 +14776,7 @@
       </w:rPr>
     </w:lvl>
   </w:abstractNum>
-  <w:abstractNum w:abstractNumId="26">
+  <w:abstractNum w:abstractNumId="27">
     <w:lvl w:ilvl="0">
       <w:start w:val="1"/>
       <w:numFmt w:val="decimal"/>
@@ -14282,116 +14886,6 @@
       </w:rPr>
     </w:lvl>
   </w:abstractNum>
-  <w:abstractNum w:abstractNumId="27">
-    <w:lvl w:ilvl="0">
-      <w:start w:val="1"/>
-      <w:numFmt w:val="bullet"/>
-      <w:lvlText w:val="●"/>
-      <w:lvlJc w:val="left"/>
-      <w:pPr>
-        <w:ind w:left="720" w:firstLine="360"/>
-      </w:pPr>
-      <w:rPr>
-        <w:u w:val="none"/>
-      </w:rPr>
-    </w:lvl>
-    <w:lvl w:ilvl="1">
-      <w:start w:val="1"/>
-      <w:numFmt w:val="bullet"/>
-      <w:lvlText w:val="○"/>
-      <w:lvlJc w:val="left"/>
-      <w:pPr>
-        <w:ind w:left="1440" w:firstLine="1080"/>
-      </w:pPr>
-      <w:rPr>
-        <w:u w:val="none"/>
-      </w:rPr>
-    </w:lvl>
-    <w:lvl w:ilvl="2">
-      <w:start w:val="1"/>
-      <w:numFmt w:val="bullet"/>
-      <w:lvlText w:val="■"/>
-      <w:lvlJc w:val="left"/>
-      <w:pPr>
-        <w:ind w:left="2160" w:firstLine="1800"/>
-      </w:pPr>
-      <w:rPr>
-        <w:u w:val="none"/>
-      </w:rPr>
-    </w:lvl>
-    <w:lvl w:ilvl="3">
-      <w:start w:val="1"/>
-      <w:numFmt w:val="bullet"/>
-      <w:lvlText w:val="●"/>
-      <w:lvlJc w:val="left"/>
-      <w:pPr>
-        <w:ind w:left="2880" w:firstLine="2520"/>
-      </w:pPr>
-      <w:rPr>
-        <w:u w:val="none"/>
-      </w:rPr>
-    </w:lvl>
-    <w:lvl w:ilvl="4">
-      <w:start w:val="1"/>
-      <w:numFmt w:val="bullet"/>
-      <w:lvlText w:val="○"/>
-      <w:lvlJc w:val="left"/>
-      <w:pPr>
-        <w:ind w:left="3600" w:firstLine="3240"/>
-      </w:pPr>
-      <w:rPr>
-        <w:u w:val="none"/>
-      </w:rPr>
-    </w:lvl>
-    <w:lvl w:ilvl="5">
-      <w:start w:val="1"/>
-      <w:numFmt w:val="bullet"/>
-      <w:lvlText w:val="■"/>
-      <w:lvlJc w:val="left"/>
-      <w:pPr>
-        <w:ind w:left="4320" w:firstLine="3960"/>
-      </w:pPr>
-      <w:rPr>
-        <w:u w:val="none"/>
-      </w:rPr>
-    </w:lvl>
-    <w:lvl w:ilvl="6">
-      <w:start w:val="1"/>
-      <w:numFmt w:val="bullet"/>
-      <w:lvlText w:val="●"/>
-      <w:lvlJc w:val="left"/>
-      <w:pPr>
-        <w:ind w:left="5040" w:firstLine="4680"/>
-      </w:pPr>
-      <w:rPr>
-        <w:u w:val="none"/>
-      </w:rPr>
-    </w:lvl>
-    <w:lvl w:ilvl="7">
-      <w:start w:val="1"/>
-      <w:numFmt w:val="bullet"/>
-      <w:lvlText w:val="○"/>
-      <w:lvlJc w:val="left"/>
-      <w:pPr>
-        <w:ind w:left="5760" w:firstLine="5400"/>
-      </w:pPr>
-      <w:rPr>
-        <w:u w:val="none"/>
-      </w:rPr>
-    </w:lvl>
-    <w:lvl w:ilvl="8">
-      <w:start w:val="1"/>
-      <w:numFmt w:val="bullet"/>
-      <w:lvlText w:val="■"/>
-      <w:lvlJc w:val="left"/>
-      <w:pPr>
-        <w:ind w:left="6480" w:firstLine="6120"/>
-      </w:pPr>
-      <w:rPr>
-        <w:u w:val="none"/>
-      </w:rPr>
-    </w:lvl>
-  </w:abstractNum>
   <w:abstractNum w:abstractNumId="28">
     <w:lvl w:ilvl="0">
       <w:start w:val="1"/>
@@ -14505,6 +14999,226 @@
   <w:abstractNum w:abstractNumId="29">
     <w:lvl w:ilvl="0">
       <w:start w:val="1"/>
+      <w:numFmt w:val="bullet"/>
+      <w:lvlText w:val="●"/>
+      <w:lvlJc w:val="left"/>
+      <w:pPr>
+        <w:ind w:left="720" w:firstLine="360"/>
+      </w:pPr>
+      <w:rPr>
+        <w:u w:val="none"/>
+      </w:rPr>
+    </w:lvl>
+    <w:lvl w:ilvl="1">
+      <w:start w:val="1"/>
+      <w:numFmt w:val="bullet"/>
+      <w:lvlText w:val="○"/>
+      <w:lvlJc w:val="left"/>
+      <w:pPr>
+        <w:ind w:left="1440" w:firstLine="1080"/>
+      </w:pPr>
+      <w:rPr>
+        <w:u w:val="none"/>
+      </w:rPr>
+    </w:lvl>
+    <w:lvl w:ilvl="2">
+      <w:start w:val="1"/>
+      <w:numFmt w:val="bullet"/>
+      <w:lvlText w:val="■"/>
+      <w:lvlJc w:val="left"/>
+      <w:pPr>
+        <w:ind w:left="2160" w:firstLine="1800"/>
+      </w:pPr>
+      <w:rPr>
+        <w:u w:val="none"/>
+      </w:rPr>
+    </w:lvl>
+    <w:lvl w:ilvl="3">
+      <w:start w:val="1"/>
+      <w:numFmt w:val="bullet"/>
+      <w:lvlText w:val="●"/>
+      <w:lvlJc w:val="left"/>
+      <w:pPr>
+        <w:ind w:left="2880" w:firstLine="2520"/>
+      </w:pPr>
+      <w:rPr>
+        <w:u w:val="none"/>
+      </w:rPr>
+    </w:lvl>
+    <w:lvl w:ilvl="4">
+      <w:start w:val="1"/>
+      <w:numFmt w:val="bullet"/>
+      <w:lvlText w:val="○"/>
+      <w:lvlJc w:val="left"/>
+      <w:pPr>
+        <w:ind w:left="3600" w:firstLine="3240"/>
+      </w:pPr>
+      <w:rPr>
+        <w:u w:val="none"/>
+      </w:rPr>
+    </w:lvl>
+    <w:lvl w:ilvl="5">
+      <w:start w:val="1"/>
+      <w:numFmt w:val="bullet"/>
+      <w:lvlText w:val="■"/>
+      <w:lvlJc w:val="left"/>
+      <w:pPr>
+        <w:ind w:left="4320" w:firstLine="3960"/>
+      </w:pPr>
+      <w:rPr>
+        <w:u w:val="none"/>
+      </w:rPr>
+    </w:lvl>
+    <w:lvl w:ilvl="6">
+      <w:start w:val="1"/>
+      <w:numFmt w:val="bullet"/>
+      <w:lvlText w:val="●"/>
+      <w:lvlJc w:val="left"/>
+      <w:pPr>
+        <w:ind w:left="5040" w:firstLine="4680"/>
+      </w:pPr>
+      <w:rPr>
+        <w:u w:val="none"/>
+      </w:rPr>
+    </w:lvl>
+    <w:lvl w:ilvl="7">
+      <w:start w:val="1"/>
+      <w:numFmt w:val="bullet"/>
+      <w:lvlText w:val="○"/>
+      <w:lvlJc w:val="left"/>
+      <w:pPr>
+        <w:ind w:left="5760" w:firstLine="5400"/>
+      </w:pPr>
+      <w:rPr>
+        <w:u w:val="none"/>
+      </w:rPr>
+    </w:lvl>
+    <w:lvl w:ilvl="8">
+      <w:start w:val="1"/>
+      <w:numFmt w:val="bullet"/>
+      <w:lvlText w:val="■"/>
+      <w:lvlJc w:val="left"/>
+      <w:pPr>
+        <w:ind w:left="6480" w:firstLine="6120"/>
+      </w:pPr>
+      <w:rPr>
+        <w:u w:val="none"/>
+      </w:rPr>
+    </w:lvl>
+  </w:abstractNum>
+  <w:abstractNum w:abstractNumId="30">
+    <w:lvl w:ilvl="0">
+      <w:start w:val="1"/>
+      <w:numFmt w:val="bullet"/>
+      <w:lvlText w:val="●"/>
+      <w:lvlJc w:val="left"/>
+      <w:pPr>
+        <w:ind w:left="720" w:firstLine="360"/>
+      </w:pPr>
+      <w:rPr>
+        <w:u w:val="none"/>
+      </w:rPr>
+    </w:lvl>
+    <w:lvl w:ilvl="1">
+      <w:start w:val="1"/>
+      <w:numFmt w:val="bullet"/>
+      <w:lvlText w:val="○"/>
+      <w:lvlJc w:val="left"/>
+      <w:pPr>
+        <w:ind w:left="1440" w:firstLine="1080"/>
+      </w:pPr>
+      <w:rPr>
+        <w:u w:val="none"/>
+      </w:rPr>
+    </w:lvl>
+    <w:lvl w:ilvl="2">
+      <w:start w:val="1"/>
+      <w:numFmt w:val="bullet"/>
+      <w:lvlText w:val="■"/>
+      <w:lvlJc w:val="left"/>
+      <w:pPr>
+        <w:ind w:left="2160" w:firstLine="1800"/>
+      </w:pPr>
+      <w:rPr>
+        <w:u w:val="none"/>
+      </w:rPr>
+    </w:lvl>
+    <w:lvl w:ilvl="3">
+      <w:start w:val="1"/>
+      <w:numFmt w:val="bullet"/>
+      <w:lvlText w:val="●"/>
+      <w:lvlJc w:val="left"/>
+      <w:pPr>
+        <w:ind w:left="2880" w:firstLine="2520"/>
+      </w:pPr>
+      <w:rPr>
+        <w:u w:val="none"/>
+      </w:rPr>
+    </w:lvl>
+    <w:lvl w:ilvl="4">
+      <w:start w:val="1"/>
+      <w:numFmt w:val="bullet"/>
+      <w:lvlText w:val="○"/>
+      <w:lvlJc w:val="left"/>
+      <w:pPr>
+        <w:ind w:left="3600" w:firstLine="3240"/>
+      </w:pPr>
+      <w:rPr>
+        <w:u w:val="none"/>
+      </w:rPr>
+    </w:lvl>
+    <w:lvl w:ilvl="5">
+      <w:start w:val="1"/>
+      <w:numFmt w:val="bullet"/>
+      <w:lvlText w:val="■"/>
+      <w:lvlJc w:val="left"/>
+      <w:pPr>
+        <w:ind w:left="4320" w:firstLine="3960"/>
+      </w:pPr>
+      <w:rPr>
+        <w:u w:val="none"/>
+      </w:rPr>
+    </w:lvl>
+    <w:lvl w:ilvl="6">
+      <w:start w:val="1"/>
+      <w:numFmt w:val="bullet"/>
+      <w:lvlText w:val="●"/>
+      <w:lvlJc w:val="left"/>
+      <w:pPr>
+        <w:ind w:left="5040" w:firstLine="4680"/>
+      </w:pPr>
+      <w:rPr>
+        <w:u w:val="none"/>
+      </w:rPr>
+    </w:lvl>
+    <w:lvl w:ilvl="7">
+      <w:start w:val="1"/>
+      <w:numFmt w:val="bullet"/>
+      <w:lvlText w:val="○"/>
+      <w:lvlJc w:val="left"/>
+      <w:pPr>
+        <w:ind w:left="5760" w:firstLine="5400"/>
+      </w:pPr>
+      <w:rPr>
+        <w:u w:val="none"/>
+      </w:rPr>
+    </w:lvl>
+    <w:lvl w:ilvl="8">
+      <w:start w:val="1"/>
+      <w:numFmt w:val="bullet"/>
+      <w:lvlText w:val="■"/>
+      <w:lvlJc w:val="left"/>
+      <w:pPr>
+        <w:ind w:left="6480" w:firstLine="6120"/>
+      </w:pPr>
+      <w:rPr>
+        <w:u w:val="none"/>
+      </w:rPr>
+    </w:lvl>
+  </w:abstractNum>
+  <w:abstractNum w:abstractNumId="31">
+    <w:lvl w:ilvl="0">
+      <w:start w:val="1"/>
       <w:numFmt w:val="decimal"/>
       <w:lvlText w:val="%1."/>
       <w:lvlJc w:val="left"/>
@@ -14612,7 +15326,7 @@
       </w:rPr>
     </w:lvl>
   </w:abstractNum>
-  <w:abstractNum w:abstractNumId="30">
+  <w:abstractNum w:abstractNumId="32">
     <w:lvl w:ilvl="0">
       <w:start w:val="1"/>
       <w:numFmt w:val="bullet"/>
@@ -14722,7 +15436,7 @@
       </w:rPr>
     </w:lvl>
   </w:abstractNum>
-  <w:abstractNum w:abstractNumId="31">
+  <w:abstractNum w:abstractNumId="33">
     <w:lvl w:ilvl="0">
       <w:start w:val="1"/>
       <w:numFmt w:val="decimal"/>
@@ -14924,6 +15638,12 @@
   </w:num>
   <w:num w:numId="31">
     <w:abstractNumId w:val="31"/>
+  </w:num>
+  <w:num w:numId="32">
+    <w:abstractNumId w:val="32"/>
+  </w:num>
+  <w:num w:numId="33">
+    <w:abstractNumId w:val="33"/>
   </w:num>
 </w:numbering>
 </file>

</xml_diff>